<commit_message>
add losungen and edit chronik
</commit_message>
<xml_diff>
--- a/LKG/Chronik.docx
+++ b/LKG/Chronik.docx
@@ -72,13 +72,7 @@
         </w:rPr>
       </w:pPr>
       <w:r>
-        <w:t>Gotthold Fleischer</w:t>
-      </w:r>
-      <w:r>
-        <w:t xml:space="preserve"> | </w:t>
-      </w:r>
-      <w:r>
-        <w:t>18.6.2001</w:t>
+        <w:t>Gotthold Fleischer | 18.6.2001</w:t>
       </w:r>
       <w:r>
         <w:rPr>
@@ -139,13 +133,13 @@
           <w:r>
             <w:fldChar w:fldCharType="separate"/>
           </w:r>
-          <w:hyperlink w:anchor="_Toc60080430" w:history="1">
+          <w:hyperlink w:anchor="_Toc60153193" w:history="1">
             <w:r>
               <w:rPr>
                 <w:rStyle w:val="Hyperlink"/>
                 <w:noProof/>
               </w:rPr>
-              <w:t>1.</w:t>
+              <w:t>1</w:t>
             </w:r>
             <w:r>
               <w:rPr>
@@ -181,7 +175,7 @@
                 <w:noProof/>
                 <w:webHidden/>
               </w:rPr>
-              <w:instrText xml:space="preserve"> PAGEREF _Toc60080430 \h </w:instrText>
+              <w:instrText xml:space="preserve"> PAGEREF _Toc60153193 \h </w:instrText>
             </w:r>
             <w:r>
               <w:rPr>
@@ -221,13 +215,13 @@
               <w:lang w:eastAsia="de-DE"/>
             </w:rPr>
           </w:pPr>
-          <w:hyperlink w:anchor="_Toc60080431" w:history="1">
+          <w:hyperlink w:anchor="_Toc60153194" w:history="1">
             <w:r>
               <w:rPr>
                 <w:rStyle w:val="Hyperlink"/>
                 <w:noProof/>
               </w:rPr>
-              <w:t>2.</w:t>
+              <w:t>2</w:t>
             </w:r>
             <w:r>
               <w:rPr>
@@ -263,7 +257,7 @@
                 <w:noProof/>
                 <w:webHidden/>
               </w:rPr>
-              <w:instrText xml:space="preserve"> PAGEREF _Toc60080431 \h </w:instrText>
+              <w:instrText xml:space="preserve"> PAGEREF _Toc60153194 \h </w:instrText>
             </w:r>
             <w:r>
               <w:rPr>
@@ -303,13 +297,13 @@
               <w:lang w:eastAsia="de-DE"/>
             </w:rPr>
           </w:pPr>
-          <w:hyperlink w:anchor="_Toc60080432" w:history="1">
+          <w:hyperlink w:anchor="_Toc60153195" w:history="1">
             <w:r>
               <w:rPr>
                 <w:rStyle w:val="Hyperlink"/>
                 <w:noProof/>
               </w:rPr>
-              <w:t>3.</w:t>
+              <w:t>3</w:t>
             </w:r>
             <w:r>
               <w:rPr>
@@ -345,7 +339,7 @@
                 <w:noProof/>
                 <w:webHidden/>
               </w:rPr>
-              <w:instrText xml:space="preserve"> PAGEREF _Toc60080432 \h </w:instrText>
+              <w:instrText xml:space="preserve"> PAGEREF _Toc60153195 \h </w:instrText>
             </w:r>
             <w:r>
               <w:rPr>
@@ -385,13 +379,13 @@
               <w:lang w:eastAsia="de-DE"/>
             </w:rPr>
           </w:pPr>
-          <w:hyperlink w:anchor="_Toc60080433" w:history="1">
+          <w:hyperlink w:anchor="_Toc60153196" w:history="1">
             <w:r>
               <w:rPr>
                 <w:rStyle w:val="Hyperlink"/>
                 <w:noProof/>
               </w:rPr>
-              <w:t>4.</w:t>
+              <w:t>4</w:t>
             </w:r>
             <w:r>
               <w:rPr>
@@ -427,7 +421,7 @@
                 <w:noProof/>
                 <w:webHidden/>
               </w:rPr>
-              <w:instrText xml:space="preserve"> PAGEREF _Toc60080433 \h </w:instrText>
+              <w:instrText xml:space="preserve"> PAGEREF _Toc60153196 \h </w:instrText>
             </w:r>
             <w:r>
               <w:rPr>
@@ -447,7 +441,7 @@
                 <w:noProof/>
                 <w:webHidden/>
               </w:rPr>
-              <w:t>8</w:t>
+              <w:t>7</w:t>
             </w:r>
             <w:r>
               <w:rPr>
@@ -467,13 +461,13 @@
               <w:lang w:eastAsia="de-DE"/>
             </w:rPr>
           </w:pPr>
-          <w:hyperlink w:anchor="_Toc60080434" w:history="1">
+          <w:hyperlink w:anchor="_Toc60153197" w:history="1">
             <w:r>
               <w:rPr>
                 <w:rStyle w:val="Hyperlink"/>
                 <w:noProof/>
               </w:rPr>
-              <w:t>5.</w:t>
+              <w:t>5</w:t>
             </w:r>
             <w:r>
               <w:rPr>
@@ -509,7 +503,7 @@
                 <w:noProof/>
                 <w:webHidden/>
               </w:rPr>
-              <w:instrText xml:space="preserve"> PAGEREF _Toc60080434 \h </w:instrText>
+              <w:instrText xml:space="preserve"> PAGEREF _Toc60153197 \h </w:instrText>
             </w:r>
             <w:r>
               <w:rPr>
@@ -529,7 +523,7 @@
                 <w:noProof/>
                 <w:webHidden/>
               </w:rPr>
-              <w:t>9</w:t>
+              <w:t>8</w:t>
             </w:r>
             <w:r>
               <w:rPr>
@@ -549,13 +543,13 @@
               <w:lang w:eastAsia="de-DE"/>
             </w:rPr>
           </w:pPr>
-          <w:hyperlink w:anchor="_Toc60080435" w:history="1">
+          <w:hyperlink w:anchor="_Toc60153198" w:history="1">
             <w:r>
               <w:rPr>
                 <w:rStyle w:val="Hyperlink"/>
                 <w:noProof/>
               </w:rPr>
-              <w:t>6.</w:t>
+              <w:t>6</w:t>
             </w:r>
             <w:r>
               <w:rPr>
@@ -591,7 +585,7 @@
                 <w:noProof/>
                 <w:webHidden/>
               </w:rPr>
-              <w:instrText xml:space="preserve"> PAGEREF _Toc60080435 \h </w:instrText>
+              <w:instrText xml:space="preserve"> PAGEREF _Toc60153198 \h </w:instrText>
             </w:r>
             <w:r>
               <w:rPr>
@@ -611,7 +605,7 @@
                 <w:noProof/>
                 <w:webHidden/>
               </w:rPr>
-              <w:t>11</w:t>
+              <w:t>10</w:t>
             </w:r>
             <w:r>
               <w:rPr>
@@ -631,13 +625,13 @@
               <w:lang w:eastAsia="de-DE"/>
             </w:rPr>
           </w:pPr>
-          <w:hyperlink w:anchor="_Toc60080436" w:history="1">
+          <w:hyperlink w:anchor="_Toc60153199" w:history="1">
             <w:r>
               <w:rPr>
                 <w:rStyle w:val="Hyperlink"/>
                 <w:noProof/>
               </w:rPr>
-              <w:t>7.</w:t>
+              <w:t>7</w:t>
             </w:r>
             <w:r>
               <w:rPr>
@@ -673,7 +667,7 @@
                 <w:noProof/>
                 <w:webHidden/>
               </w:rPr>
-              <w:instrText xml:space="preserve"> PAGEREF _Toc60080436 \h </w:instrText>
+              <w:instrText xml:space="preserve"> PAGEREF _Toc60153199 \h </w:instrText>
             </w:r>
             <w:r>
               <w:rPr>
@@ -693,7 +687,7 @@
                 <w:noProof/>
                 <w:webHidden/>
               </w:rPr>
-              <w:t>13</w:t>
+              <w:t>12</w:t>
             </w:r>
             <w:r>
               <w:rPr>
@@ -713,13 +707,13 @@
               <w:lang w:eastAsia="de-DE"/>
             </w:rPr>
           </w:pPr>
-          <w:hyperlink w:anchor="_Toc60080437" w:history="1">
+          <w:hyperlink w:anchor="_Toc60153200" w:history="1">
             <w:r>
               <w:rPr>
                 <w:rStyle w:val="Hyperlink"/>
                 <w:noProof/>
               </w:rPr>
-              <w:t>8.</w:t>
+              <w:t>8</w:t>
             </w:r>
             <w:r>
               <w:rPr>
@@ -755,7 +749,7 @@
                 <w:noProof/>
                 <w:webHidden/>
               </w:rPr>
-              <w:instrText xml:space="preserve"> PAGEREF _Toc60080437 \h </w:instrText>
+              <w:instrText xml:space="preserve"> PAGEREF _Toc60153200 \h </w:instrText>
             </w:r>
             <w:r>
               <w:rPr>
@@ -775,7 +769,7 @@
                 <w:noProof/>
                 <w:webHidden/>
               </w:rPr>
-              <w:t>14</w:t>
+              <w:t>13</w:t>
             </w:r>
             <w:r>
               <w:rPr>
@@ -795,13 +789,13 @@
               <w:lang w:eastAsia="de-DE"/>
             </w:rPr>
           </w:pPr>
-          <w:hyperlink w:anchor="_Toc60080438" w:history="1">
+          <w:hyperlink w:anchor="_Toc60153201" w:history="1">
             <w:r>
               <w:rPr>
                 <w:rStyle w:val="Hyperlink"/>
                 <w:noProof/>
               </w:rPr>
-              <w:t>9.</w:t>
+              <w:t>9</w:t>
             </w:r>
             <w:r>
               <w:rPr>
@@ -837,7 +831,7 @@
                 <w:noProof/>
                 <w:webHidden/>
               </w:rPr>
-              <w:instrText xml:space="preserve"> PAGEREF _Toc60080438 \h </w:instrText>
+              <w:instrText xml:space="preserve"> PAGEREF _Toc60153201 \h </w:instrText>
             </w:r>
             <w:r>
               <w:rPr>
@@ -857,7 +851,537 @@
                 <w:noProof/>
                 <w:webHidden/>
               </w:rPr>
+              <w:t>17</w:t>
+            </w:r>
+            <w:r>
+              <w:rPr>
+                <w:noProof/>
+                <w:webHidden/>
+              </w:rPr>
+              <w:fldChar w:fldCharType="end"/>
+            </w:r>
+          </w:hyperlink>
+        </w:p>
+        <w:p>
+          <w:pPr>
+            <w:pStyle w:val="Verzeichnis2"/>
+            <w:tabs>
+              <w:tab w:val="left" w:pos="880"/>
+              <w:tab w:val="right" w:leader="dot" w:pos="8608"/>
+            </w:tabs>
+            <w:rPr>
+              <w:noProof/>
+              <w:color w:val="auto"/>
+              <w:lang w:eastAsia="de-DE"/>
+            </w:rPr>
+          </w:pPr>
+          <w:hyperlink w:anchor="_Toc60153202" w:history="1">
+            <w:r>
+              <w:rPr>
+                <w:rStyle w:val="Hyperlink"/>
+                <w:noProof/>
+              </w:rPr>
+              <w:t>9.1</w:t>
+            </w:r>
+            <w:r>
+              <w:rPr>
+                <w:noProof/>
+                <w:color w:val="auto"/>
+                <w:lang w:eastAsia="de-DE"/>
+              </w:rPr>
+              <w:tab/>
+            </w:r>
+            <w:r>
+              <w:rPr>
+                <w:rStyle w:val="Hyperlink"/>
+                <w:noProof/>
+              </w:rPr>
+              <w:t>Kinderarbeit</w:t>
+            </w:r>
+            <w:r>
+              <w:rPr>
+                <w:noProof/>
+                <w:webHidden/>
+              </w:rPr>
+              <w:tab/>
+            </w:r>
+            <w:r>
+              <w:rPr>
+                <w:noProof/>
+                <w:webHidden/>
+              </w:rPr>
+              <w:fldChar w:fldCharType="begin"/>
+            </w:r>
+            <w:r>
+              <w:rPr>
+                <w:noProof/>
+                <w:webHidden/>
+              </w:rPr>
+              <w:instrText xml:space="preserve"> PAGEREF _Toc60153202 \h </w:instrText>
+            </w:r>
+            <w:r>
+              <w:rPr>
+                <w:noProof/>
+                <w:webHidden/>
+              </w:rPr>
+            </w:r>
+            <w:r>
+              <w:rPr>
+                <w:noProof/>
+                <w:webHidden/>
+              </w:rPr>
+              <w:fldChar w:fldCharType="separate"/>
+            </w:r>
+            <w:r>
+              <w:rPr>
+                <w:noProof/>
+                <w:webHidden/>
+              </w:rPr>
+              <w:t>17</w:t>
+            </w:r>
+            <w:r>
+              <w:rPr>
+                <w:noProof/>
+                <w:webHidden/>
+              </w:rPr>
+              <w:fldChar w:fldCharType="end"/>
+            </w:r>
+          </w:hyperlink>
+        </w:p>
+        <w:p>
+          <w:pPr>
+            <w:pStyle w:val="Verzeichnis2"/>
+            <w:tabs>
+              <w:tab w:val="left" w:pos="880"/>
+              <w:tab w:val="right" w:leader="dot" w:pos="8608"/>
+            </w:tabs>
+            <w:rPr>
+              <w:noProof/>
+              <w:color w:val="auto"/>
+              <w:lang w:eastAsia="de-DE"/>
+            </w:rPr>
+          </w:pPr>
+          <w:hyperlink w:anchor="_Toc60153203" w:history="1">
+            <w:r>
+              <w:rPr>
+                <w:rStyle w:val="Hyperlink"/>
+                <w:noProof/>
+              </w:rPr>
+              <w:t>9.2</w:t>
+            </w:r>
+            <w:r>
+              <w:rPr>
+                <w:noProof/>
+                <w:color w:val="auto"/>
+                <w:lang w:eastAsia="de-DE"/>
+              </w:rPr>
+              <w:tab/>
+            </w:r>
+            <w:r>
+              <w:rPr>
+                <w:rStyle w:val="Hyperlink"/>
+                <w:noProof/>
+              </w:rPr>
+              <w:t>Jugendarbeit</w:t>
+            </w:r>
+            <w:r>
+              <w:rPr>
+                <w:noProof/>
+                <w:webHidden/>
+              </w:rPr>
+              <w:tab/>
+            </w:r>
+            <w:r>
+              <w:rPr>
+                <w:noProof/>
+                <w:webHidden/>
+              </w:rPr>
+              <w:fldChar w:fldCharType="begin"/>
+            </w:r>
+            <w:r>
+              <w:rPr>
+                <w:noProof/>
+                <w:webHidden/>
+              </w:rPr>
+              <w:instrText xml:space="preserve"> PAGEREF _Toc60153203 \h </w:instrText>
+            </w:r>
+            <w:r>
+              <w:rPr>
+                <w:noProof/>
+                <w:webHidden/>
+              </w:rPr>
+            </w:r>
+            <w:r>
+              <w:rPr>
+                <w:noProof/>
+                <w:webHidden/>
+              </w:rPr>
+              <w:fldChar w:fldCharType="separate"/>
+            </w:r>
+            <w:r>
+              <w:rPr>
+                <w:noProof/>
+                <w:webHidden/>
+              </w:rPr>
+              <w:t>17</w:t>
+            </w:r>
+            <w:r>
+              <w:rPr>
+                <w:noProof/>
+                <w:webHidden/>
+              </w:rPr>
+              <w:fldChar w:fldCharType="end"/>
+            </w:r>
+          </w:hyperlink>
+        </w:p>
+        <w:p>
+          <w:pPr>
+            <w:pStyle w:val="Verzeichnis2"/>
+            <w:tabs>
+              <w:tab w:val="left" w:pos="880"/>
+              <w:tab w:val="right" w:leader="dot" w:pos="8608"/>
+            </w:tabs>
+            <w:rPr>
+              <w:noProof/>
+              <w:color w:val="auto"/>
+              <w:lang w:eastAsia="de-DE"/>
+            </w:rPr>
+          </w:pPr>
+          <w:hyperlink w:anchor="_Toc60153204" w:history="1">
+            <w:r>
+              <w:rPr>
+                <w:rStyle w:val="Hyperlink"/>
+                <w:noProof/>
+              </w:rPr>
+              <w:t>9.3</w:t>
+            </w:r>
+            <w:r>
+              <w:rPr>
+                <w:noProof/>
+                <w:color w:val="auto"/>
+                <w:lang w:eastAsia="de-DE"/>
+              </w:rPr>
+              <w:tab/>
+            </w:r>
+            <w:r>
+              <w:rPr>
+                <w:rStyle w:val="Hyperlink"/>
+                <w:noProof/>
+              </w:rPr>
+              <w:t>Chorarbeit</w:t>
+            </w:r>
+            <w:r>
+              <w:rPr>
+                <w:noProof/>
+                <w:webHidden/>
+              </w:rPr>
+              <w:tab/>
+            </w:r>
+            <w:r>
+              <w:rPr>
+                <w:noProof/>
+                <w:webHidden/>
+              </w:rPr>
+              <w:fldChar w:fldCharType="begin"/>
+            </w:r>
+            <w:r>
+              <w:rPr>
+                <w:noProof/>
+                <w:webHidden/>
+              </w:rPr>
+              <w:instrText xml:space="preserve"> PAGEREF _Toc60153204 \h </w:instrText>
+            </w:r>
+            <w:r>
+              <w:rPr>
+                <w:noProof/>
+                <w:webHidden/>
+              </w:rPr>
+            </w:r>
+            <w:r>
+              <w:rPr>
+                <w:noProof/>
+                <w:webHidden/>
+              </w:rPr>
+              <w:fldChar w:fldCharType="separate"/>
+            </w:r>
+            <w:r>
+              <w:rPr>
+                <w:noProof/>
+                <w:webHidden/>
+              </w:rPr>
               <w:t>18</w:t>
+            </w:r>
+            <w:r>
+              <w:rPr>
+                <w:noProof/>
+                <w:webHidden/>
+              </w:rPr>
+              <w:fldChar w:fldCharType="end"/>
+            </w:r>
+          </w:hyperlink>
+        </w:p>
+        <w:p>
+          <w:pPr>
+            <w:pStyle w:val="Verzeichnis2"/>
+            <w:tabs>
+              <w:tab w:val="left" w:pos="880"/>
+              <w:tab w:val="right" w:leader="dot" w:pos="8608"/>
+            </w:tabs>
+            <w:rPr>
+              <w:noProof/>
+              <w:color w:val="auto"/>
+              <w:lang w:eastAsia="de-DE"/>
+            </w:rPr>
+          </w:pPr>
+          <w:hyperlink w:anchor="_Toc60153205" w:history="1">
+            <w:r>
+              <w:rPr>
+                <w:rStyle w:val="Hyperlink"/>
+                <w:noProof/>
+              </w:rPr>
+              <w:t>9.4</w:t>
+            </w:r>
+            <w:r>
+              <w:rPr>
+                <w:noProof/>
+                <w:color w:val="auto"/>
+                <w:lang w:eastAsia="de-DE"/>
+              </w:rPr>
+              <w:tab/>
+            </w:r>
+            <w:r>
+              <w:rPr>
+                <w:rStyle w:val="Hyperlink"/>
+                <w:noProof/>
+              </w:rPr>
+              <w:t>Saitenspielchor</w:t>
+            </w:r>
+            <w:r>
+              <w:rPr>
+                <w:noProof/>
+                <w:webHidden/>
+              </w:rPr>
+              <w:tab/>
+            </w:r>
+            <w:r>
+              <w:rPr>
+                <w:noProof/>
+                <w:webHidden/>
+              </w:rPr>
+              <w:fldChar w:fldCharType="begin"/>
+            </w:r>
+            <w:r>
+              <w:rPr>
+                <w:noProof/>
+                <w:webHidden/>
+              </w:rPr>
+              <w:instrText xml:space="preserve"> PAGEREF _Toc60153205 \h </w:instrText>
+            </w:r>
+            <w:r>
+              <w:rPr>
+                <w:noProof/>
+                <w:webHidden/>
+              </w:rPr>
+            </w:r>
+            <w:r>
+              <w:rPr>
+                <w:noProof/>
+                <w:webHidden/>
+              </w:rPr>
+              <w:fldChar w:fldCharType="separate"/>
+            </w:r>
+            <w:r>
+              <w:rPr>
+                <w:noProof/>
+                <w:webHidden/>
+              </w:rPr>
+              <w:t>19</w:t>
+            </w:r>
+            <w:r>
+              <w:rPr>
+                <w:noProof/>
+                <w:webHidden/>
+              </w:rPr>
+              <w:fldChar w:fldCharType="end"/>
+            </w:r>
+          </w:hyperlink>
+        </w:p>
+        <w:p>
+          <w:pPr>
+            <w:pStyle w:val="Verzeichnis2"/>
+            <w:tabs>
+              <w:tab w:val="left" w:pos="880"/>
+              <w:tab w:val="right" w:leader="dot" w:pos="8608"/>
+            </w:tabs>
+            <w:rPr>
+              <w:noProof/>
+              <w:color w:val="auto"/>
+              <w:lang w:eastAsia="de-DE"/>
+            </w:rPr>
+          </w:pPr>
+          <w:hyperlink w:anchor="_Toc60153206" w:history="1">
+            <w:r>
+              <w:rPr>
+                <w:rStyle w:val="Hyperlink"/>
+                <w:noProof/>
+              </w:rPr>
+              <w:t>9.5</w:t>
+            </w:r>
+            <w:r>
+              <w:rPr>
+                <w:noProof/>
+                <w:color w:val="auto"/>
+                <w:lang w:eastAsia="de-DE"/>
+              </w:rPr>
+              <w:tab/>
+            </w:r>
+            <w:r>
+              <w:rPr>
+                <w:rStyle w:val="Hyperlink"/>
+                <w:noProof/>
+              </w:rPr>
+              <w:t>Posaunenchor</w:t>
+            </w:r>
+            <w:r>
+              <w:rPr>
+                <w:noProof/>
+                <w:webHidden/>
+              </w:rPr>
+              <w:tab/>
+            </w:r>
+            <w:r>
+              <w:rPr>
+                <w:noProof/>
+                <w:webHidden/>
+              </w:rPr>
+              <w:fldChar w:fldCharType="begin"/>
+            </w:r>
+            <w:r>
+              <w:rPr>
+                <w:noProof/>
+                <w:webHidden/>
+              </w:rPr>
+              <w:instrText xml:space="preserve"> PAGEREF _Toc60153206 \h </w:instrText>
+            </w:r>
+            <w:r>
+              <w:rPr>
+                <w:noProof/>
+                <w:webHidden/>
+              </w:rPr>
+            </w:r>
+            <w:r>
+              <w:rPr>
+                <w:noProof/>
+                <w:webHidden/>
+              </w:rPr>
+              <w:fldChar w:fldCharType="separate"/>
+            </w:r>
+            <w:r>
+              <w:rPr>
+                <w:noProof/>
+                <w:webHidden/>
+              </w:rPr>
+              <w:t>19</w:t>
+            </w:r>
+            <w:r>
+              <w:rPr>
+                <w:noProof/>
+                <w:webHidden/>
+              </w:rPr>
+              <w:fldChar w:fldCharType="end"/>
+            </w:r>
+          </w:hyperlink>
+        </w:p>
+        <w:p>
+          <w:pPr>
+            <w:pStyle w:val="Verzeichnis2"/>
+            <w:tabs>
+              <w:tab w:val="left" w:pos="880"/>
+              <w:tab w:val="right" w:leader="dot" w:pos="8608"/>
+            </w:tabs>
+            <w:rPr>
+              <w:noProof/>
+              <w:color w:val="auto"/>
+              <w:lang w:eastAsia="de-DE"/>
+            </w:rPr>
+          </w:pPr>
+          <w:hyperlink w:anchor="_Toc60153207" w:history="1">
+            <w:r>
+              <w:rPr>
+                <w:rStyle w:val="Hyperlink"/>
+                <w:noProof/>
+              </w:rPr>
+              <w:t>9.6</w:t>
+            </w:r>
+            <w:r>
+              <w:rPr>
+                <w:noProof/>
+                <w:color w:val="auto"/>
+                <w:lang w:eastAsia="de-DE"/>
+              </w:rPr>
+              <w:tab/>
+            </w:r>
+            <w:r>
+              <w:rPr>
+                <w:rStyle w:val="Hyperlink"/>
+                <w:noProof/>
+              </w:rPr>
+              <w:t>Frauen-Missions-Gebet</w:t>
+            </w:r>
+            <w:r>
+              <w:rPr>
+                <w:rStyle w:val="Hyperlink"/>
+                <w:noProof/>
+              </w:rPr>
+              <w:t>s</w:t>
+            </w:r>
+            <w:r>
+              <w:rPr>
+                <w:rStyle w:val="Hyperlink"/>
+                <w:noProof/>
+              </w:rPr>
+              <w:t>bund (DFMGB)</w:t>
+            </w:r>
+            <w:r>
+              <w:rPr>
+                <w:noProof/>
+                <w:webHidden/>
+              </w:rPr>
+              <w:tab/>
+            </w:r>
+            <w:r>
+              <w:rPr>
+                <w:noProof/>
+                <w:webHidden/>
+              </w:rPr>
+              <w:fldChar w:fldCharType="begin"/>
+            </w:r>
+            <w:r>
+              <w:rPr>
+                <w:noProof/>
+                <w:webHidden/>
+              </w:rPr>
+              <w:instrText xml:space="preserve"> PAGEREF _Toc60153207 \h </w:instrText>
+            </w:r>
+            <w:r>
+              <w:rPr>
+                <w:noProof/>
+                <w:webHidden/>
+              </w:rPr>
+            </w:r>
+            <w:r>
+              <w:rPr>
+                <w:noProof/>
+                <w:webHidden/>
+              </w:rPr>
+              <w:fldChar w:fldCharType="separate"/>
+            </w:r>
+            <w:r>
+              <w:rPr>
+                <w:noProof/>
+                <w:webHidden/>
+              </w:rPr>
+              <w:t>20</w:t>
             </w:r>
             <w:r>
               <w:rPr>
@@ -896,7 +1420,7 @@
       <w:pPr>
         <w:pStyle w:val="berschrift1"/>
       </w:pPr>
-      <w:bookmarkStart w:id="0" w:name="_Toc60080430"/>
+      <w:bookmarkStart w:id="0" w:name="_Toc60153193"/>
       <w:r>
         <w:lastRenderedPageBreak/>
         <w:t>Die Wurzeln der Gemeinschaftsbewegung</w:t>
@@ -1517,7 +2041,7 @@
       <w:pPr>
         <w:pStyle w:val="berschrift1"/>
       </w:pPr>
-      <w:bookmarkStart w:id="1" w:name="_Toc60080431"/>
+      <w:bookmarkStart w:id="1" w:name="_Toc60153194"/>
       <w:r>
         <w:lastRenderedPageBreak/>
         <w:t>Evangelisationen</w:t>
@@ -1687,7 +2211,7 @@
       <w:pPr>
         <w:pStyle w:val="berschrift1"/>
       </w:pPr>
-      <w:bookmarkStart w:id="2" w:name="_Toc60080432"/>
+      <w:bookmarkStart w:id="2" w:name="_Toc60153195"/>
       <w:r>
         <w:lastRenderedPageBreak/>
         <w:t>Die Versammlungsräume</w:t>
@@ -1799,6 +2323,189 @@
     </w:p>
     <w:p>
       <w:r>
+        <w:rPr>
+          <w:noProof/>
+        </w:rPr>
+        <mc:AlternateContent>
+          <mc:Choice Requires="wps">
+            <w:drawing>
+              <wp:anchor distT="0" distB="0" distL="114300" distR="114300" simplePos="0" relativeHeight="251664384" behindDoc="0" locked="0" layoutInCell="1" allowOverlap="1" wp14:anchorId="12AFB6F0" wp14:editId="3AB25F24">
+                <wp:simplePos x="0" y="0"/>
+                <wp:positionH relativeFrom="column">
+                  <wp:posOffset>1042035</wp:posOffset>
+                </wp:positionH>
+                <wp:positionV relativeFrom="paragraph">
+                  <wp:posOffset>4449445</wp:posOffset>
+                </wp:positionV>
+                <wp:extent cx="3272790" cy="635"/>
+                <wp:effectExtent l="0" t="0" r="0" b="0"/>
+                <wp:wrapTopAndBottom/>
+                <wp:docPr id="7" name="Textfeld 7"/>
+                <wp:cNvGraphicFramePr/>
+                <a:graphic xmlns:a="http://schemas.openxmlformats.org/drawingml/2006/main">
+                  <a:graphicData uri="http://schemas.microsoft.com/office/word/2010/wordprocessingShape">
+                    <wps:wsp>
+                      <wps:cNvSpPr txBox="1"/>
+                      <wps:spPr>
+                        <a:xfrm>
+                          <a:off x="0" y="0"/>
+                          <a:ext cx="3272790" cy="635"/>
+                        </a:xfrm>
+                        <a:prstGeom prst="rect">
+                          <a:avLst/>
+                        </a:prstGeom>
+                        <a:solidFill>
+                          <a:prstClr val="white"/>
+                        </a:solidFill>
+                        <a:ln>
+                          <a:noFill/>
+                        </a:ln>
+                      </wps:spPr>
+                      <wps:txbx>
+                        <w:txbxContent>
+                          <w:p>
+                            <w:pPr>
+                              <w:pStyle w:val="Beschriftung"/>
+                              <w:rPr>
+                                <w:noProof/>
+                              </w:rPr>
+                            </w:pPr>
+                            <w:r>
+                              <w:t xml:space="preserve">Abbildung </w:t>
+                            </w:r>
+                            <w:fldSimple w:instr=" SEQ Abbildung \* ARABIC ">
+                              <w:r>
+                                <w:rPr>
+                                  <w:noProof/>
+                                </w:rPr>
+                                <w:t>1</w:t>
+                              </w:r>
+                            </w:fldSimple>
+                            <w:r>
+                              <w:t xml:space="preserve"> </w:t>
+                            </w:r>
+                            <w:r>
+                              <w:t>erstes Gemeinschaftshaus</w:t>
+                            </w:r>
+                          </w:p>
+                        </w:txbxContent>
+                      </wps:txbx>
+                      <wps:bodyPr rot="0" spcFirstLastPara="0" vertOverflow="overflow" horzOverflow="overflow" vert="horz" wrap="square" lIns="0" tIns="0" rIns="0" bIns="0" numCol="1" spcCol="0" rtlCol="0" fromWordArt="0" anchor="t" anchorCtr="0" forceAA="0" compatLnSpc="1">
+                        <a:prstTxWarp prst="textNoShape">
+                          <a:avLst/>
+                        </a:prstTxWarp>
+                        <a:spAutoFit/>
+                      </wps:bodyPr>
+                    </wps:wsp>
+                  </a:graphicData>
+                </a:graphic>
+              </wp:anchor>
+            </w:drawing>
+          </mc:Choice>
+          <mc:Fallback>
+            <w:pict>
+              <v:shapetype w14:anchorId="12AFB6F0" id="_x0000_t202" coordsize="21600,21600" o:spt="202" path="m,l,21600r21600,l21600,xe">
+                <v:stroke joinstyle="miter"/>
+                <v:path gradientshapeok="t" o:connecttype="rect"/>
+              </v:shapetype>
+              <v:shape id="Textfeld 7" o:spid="_x0000_s1026" type="#_x0000_t202" style="position:absolute;margin-left:82.05pt;margin-top:350.35pt;width:257.7pt;height:.05pt;z-index:251664384;visibility:visible;mso-wrap-style:square;mso-wrap-distance-left:9pt;mso-wrap-distance-top:0;mso-wrap-distance-right:9pt;mso-wrap-distance-bottom:0;mso-position-horizontal:absolute;mso-position-horizontal-relative:text;mso-position-vertical:absolute;mso-position-vertical-relative:text;v-text-anchor:top" o:gfxdata="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" stroked="f">
+                <v:textbox style="mso-fit-shape-to-text:t" inset="0,0,0,0">
+                  <w:txbxContent>
+                    <w:p>
+                      <w:pPr>
+                        <w:pStyle w:val="Beschriftung"/>
+                        <w:rPr>
+                          <w:noProof/>
+                        </w:rPr>
+                      </w:pPr>
+                      <w:r>
+                        <w:t xml:space="preserve">Abbildung </w:t>
+                      </w:r>
+                      <w:fldSimple w:instr=" SEQ Abbildung \* ARABIC ">
+                        <w:r>
+                          <w:rPr>
+                            <w:noProof/>
+                          </w:rPr>
+                          <w:t>1</w:t>
+                        </w:r>
+                      </w:fldSimple>
+                      <w:r>
+                        <w:t xml:space="preserve"> </w:t>
+                      </w:r>
+                      <w:r>
+                        <w:t>erstes Gemeinschaftshaus</w:t>
+                      </w:r>
+                    </w:p>
+                  </w:txbxContent>
+                </v:textbox>
+                <w10:wrap type="topAndBottom"/>
+              </v:shape>
+            </w:pict>
+          </mc:Fallback>
+        </mc:AlternateContent>
+      </w:r>
+      <w:r>
+        <w:rPr>
+          <w:noProof/>
+        </w:rPr>
+        <w:drawing>
+          <wp:anchor distT="0" distB="0" distL="114300" distR="114300" simplePos="0" relativeHeight="251659264" behindDoc="0" locked="0" layoutInCell="1" allowOverlap="1" wp14:anchorId="52A4446A" wp14:editId="17A13E39">
+            <wp:simplePos x="0" y="0"/>
+            <wp:positionH relativeFrom="column">
+              <wp:posOffset>1042035</wp:posOffset>
+            </wp:positionH>
+            <wp:positionV relativeFrom="paragraph">
+              <wp:posOffset>2306320</wp:posOffset>
+            </wp:positionV>
+            <wp:extent cx="3272790" cy="2085975"/>
+            <wp:effectExtent l="0" t="0" r="3810" b="9525"/>
+            <wp:wrapTopAndBottom/>
+            <wp:docPr id="2" name="Grafik 2"/>
+            <wp:cNvGraphicFramePr>
+              <a:graphicFrameLocks xmlns:a="http://schemas.openxmlformats.org/drawingml/2006/main" noChangeAspect="1"/>
+            </wp:cNvGraphicFramePr>
+            <a:graphic xmlns:a="http://schemas.openxmlformats.org/drawingml/2006/main">
+              <a:graphicData uri="http://schemas.openxmlformats.org/drawingml/2006/picture">
+                <pic:pic xmlns:pic="http://schemas.openxmlformats.org/drawingml/2006/picture">
+                  <pic:nvPicPr>
+                    <pic:cNvPr id="0" name="Picture 3"/>
+                    <pic:cNvPicPr>
+                      <a:picLocks noChangeAspect="1" noChangeArrowheads="1"/>
+                    </pic:cNvPicPr>
+                  </pic:nvPicPr>
+                  <pic:blipFill>
+                    <a:blip r:embed="rId9">
+                      <a:extLst>
+                        <a:ext uri="{28A0092B-C50C-407E-A947-70E740481C1C}">
+                          <a14:useLocalDpi xmlns:a14="http://schemas.microsoft.com/office/drawing/2010/main" val="0"/>
+                        </a:ext>
+                      </a:extLst>
+                    </a:blip>
+                    <a:srcRect/>
+                    <a:stretch>
+                      <a:fillRect/>
+                    </a:stretch>
+                  </pic:blipFill>
+                  <pic:spPr bwMode="auto">
+                    <a:xfrm>
+                      <a:off x="0" y="0"/>
+                      <a:ext cx="3272790" cy="2085975"/>
+                    </a:xfrm>
+                    <a:prstGeom prst="rect">
+                      <a:avLst/>
+                    </a:prstGeom>
+                    <a:noFill/>
+                    <a:ln>
+                      <a:noFill/>
+                    </a:ln>
+                  </pic:spPr>
+                </pic:pic>
+              </a:graphicData>
+            </a:graphic>
+          </wp:anchor>
+        </w:drawing>
+      </w:r>
+      <w:r>
         <w:t>Am 31.10.1924, zum Reformationsfest, konnte dann das erste eigene Gemeinschaftshaus eingeweiht werden. Der Bau kostete nach</w:t>
       </w:r>
       <w:r>
@@ -1833,227 +2540,15 @@
       <w:r>
         <w:t xml:space="preserve"> nicht, welche Stunde der Herr kommt."</w:t>
       </w:r>
-    </w:p>
-    <w:p>
-      <w:r>
-        <w:t xml:space="preserve"> Die Gemeinschaft wuchs, äußerlich und innerlich. In dieser Zeit kamen viele Brüder zum Predigtdienst nach Hormersdorf. Von auswärts kamen die Brüder Kretzschmar, Flöha; Bunte, Chemnitz; Hartwich, Hainichen; Reinhold, </w:t>
-      </w:r>
-      <w:proofErr w:type="spellStart"/>
-      <w:r>
-        <w:t>Bockau</w:t>
-      </w:r>
-      <w:proofErr w:type="spellEnd"/>
-      <w:r>
-        <w:t xml:space="preserve">; Meile, Beierfeld; </w:t>
-      </w:r>
-      <w:proofErr w:type="spellStart"/>
-      <w:r>
-        <w:t>Stümpel</w:t>
-      </w:r>
-      <w:proofErr w:type="spellEnd"/>
-      <w:r>
-        <w:t>, Chemnitz.</w:t>
-      </w:r>
-    </w:p>
-    <w:p>
-      <w:r>
-        <w:t>Bald finden wir auch dienende</w:t>
-      </w:r>
-      <w:r>
-        <w:t xml:space="preserve"> </w:t>
-      </w:r>
-      <w:r>
-        <w:t xml:space="preserve">Brüder aus unserem </w:t>
-      </w:r>
-      <w:proofErr w:type="spellStart"/>
-      <w:r>
-        <w:t>Thumer</w:t>
-      </w:r>
-      <w:proofErr w:type="spellEnd"/>
-      <w:r>
-        <w:t xml:space="preserve"> Gemeinschaftsbezirk, z.B. Friedrich </w:t>
-      </w:r>
-      <w:proofErr w:type="spellStart"/>
-      <w:r>
-        <w:t>Nöthel</w:t>
-      </w:r>
-      <w:proofErr w:type="spellEnd"/>
-      <w:r>
-        <w:t xml:space="preserve">, </w:t>
-      </w:r>
-      <w:proofErr w:type="spellStart"/>
-      <w:r>
-        <w:t>Brünlos</w:t>
-      </w:r>
-      <w:proofErr w:type="spellEnd"/>
-      <w:r>
-        <w:t xml:space="preserve">; Eugen Wintermann, Zwönitz; Erwin Uhlig, </w:t>
-      </w:r>
-      <w:proofErr w:type="spellStart"/>
-      <w:r>
-        <w:t>Meinersdorf</w:t>
-      </w:r>
-      <w:proofErr w:type="spellEnd"/>
-      <w:r>
-        <w:t xml:space="preserve">; Alfred Seidel, </w:t>
-      </w:r>
-      <w:proofErr w:type="spellStart"/>
-      <w:r>
-        <w:t>Brünlos</w:t>
-      </w:r>
-      <w:proofErr w:type="spellEnd"/>
-      <w:r>
-        <w:t xml:space="preserve"> und Otto Schelter, Jahnsdorf.</w:t>
-      </w:r>
-    </w:p>
-    <w:p>
-      <w:r>
-        <w:t>Dazu kamen die</w:t>
-      </w:r>
-      <w:r>
-        <w:t xml:space="preserve"> </w:t>
-      </w:r>
-      <w:proofErr w:type="spellStart"/>
-      <w:r>
-        <w:t>Hormersdorfer</w:t>
-      </w:r>
-      <w:proofErr w:type="spellEnd"/>
-      <w:r>
-        <w:t xml:space="preserve"> Brüder Paul Seidel, Otto Viehweger, </w:t>
-      </w:r>
-      <w:proofErr w:type="spellStart"/>
-      <w:r>
-        <w:t>Friedich</w:t>
-      </w:r>
-      <w:proofErr w:type="spellEnd"/>
-      <w:r>
-        <w:t xml:space="preserve"> Drummer, Hermann Gödel, Emil Pfüller und Karl Krebs. Auch die Gemeinschaftspfleger (</w:t>
-      </w:r>
-      <w:proofErr w:type="spellStart"/>
-      <w:r>
-        <w:t>angest</w:t>
-      </w:r>
-      <w:proofErr w:type="spellEnd"/>
-      <w:r>
-        <w:t>. Bezirksprediger) wollen wir nicht vergessen, z.B.</w:t>
-      </w:r>
-      <w:r>
-        <w:t xml:space="preserve"> </w:t>
-      </w:r>
-      <w:proofErr w:type="spellStart"/>
-      <w:r>
-        <w:t>Pred</w:t>
-      </w:r>
-      <w:proofErr w:type="spellEnd"/>
-      <w:r>
-        <w:t xml:space="preserve">. Eugen Günther, Stollberg. Er kam immer von Stollberg gelaufen, hielt am Nachmittag in Hormersdorf die </w:t>
-      </w:r>
-      <w:r>
-        <w:lastRenderedPageBreak/>
-        <w:t xml:space="preserve">Gemeinschaftsstunde, lief dann bis </w:t>
-      </w:r>
-      <w:proofErr w:type="spellStart"/>
-      <w:r>
-        <w:t>Brünlos</w:t>
-      </w:r>
-      <w:proofErr w:type="spellEnd"/>
-      <w:r>
-        <w:t xml:space="preserve"> zurück, hielt dort die Abendstunde, und dann ging es</w:t>
-      </w:r>
-      <w:r>
-        <w:t xml:space="preserve"> </w:t>
-      </w:r>
-      <w:r>
-        <w:t>zu Fuß bis Stollberg nach Hause. Ob das heute noch jemand tun würde?</w:t>
-      </w:r>
-    </w:p>
-    <w:p>
-      <w:r>
-        <w:t xml:space="preserve">Nach </w:t>
-      </w:r>
-      <w:proofErr w:type="spellStart"/>
-      <w:r>
-        <w:t>Pred</w:t>
-      </w:r>
-      <w:proofErr w:type="spellEnd"/>
-      <w:r>
-        <w:t xml:space="preserve">. Günther kamen dann die </w:t>
-      </w:r>
-      <w:proofErr w:type="spellStart"/>
-      <w:r>
-        <w:t>Pred</w:t>
-      </w:r>
-      <w:proofErr w:type="spellEnd"/>
-      <w:r>
-        <w:t xml:space="preserve">. Stender, Auerbach; </w:t>
-      </w:r>
-      <w:proofErr w:type="spellStart"/>
-      <w:r>
-        <w:t>Groschupp</w:t>
-      </w:r>
-      <w:proofErr w:type="spellEnd"/>
-      <w:r>
-        <w:t>, Thum; Kurt Kehrer, Auerbach; Max Mittelbach, Dorfchemnitz und</w:t>
-      </w:r>
-      <w:r>
-        <w:t xml:space="preserve"> </w:t>
-      </w:r>
-      <w:r>
-        <w:t>Manfred Ossig, Ehrenfriedersdorf.</w:t>
-      </w:r>
-    </w:p>
-    <w:p>
-      <w:r>
-        <w:t>Zwei Originale der Verkündigung sollen noch genannt sein: Karl Zeiler aus Westfalen. Er war von Beruf Lokomotivführer. Er sprach bei seinen Predigten mit einer</w:t>
-      </w:r>
-      <w:r>
-        <w:t xml:space="preserve"> </w:t>
-      </w:r>
-      <w:r>
-        <w:t>solchen Glaubenszuversicht von der Entrückung: "Brüder, wenn ich die Entrückung noch erleben sollte, dann fährt die D-Zug-Lokomotive mit dem Zug ohne mich weiter und ich darf beim HERRN sein." 1949 ist</w:t>
-      </w:r>
-      <w:r>
-        <w:t xml:space="preserve"> </w:t>
-      </w:r>
-      <w:r>
-        <w:t>er plötzlich verstorben, hat also die Entrückung nicht erlebt.</w:t>
-      </w:r>
-    </w:p>
-    <w:p>
-      <w:r>
-        <w:t xml:space="preserve">Das zweite Original war Bruder Gundermann aus Berlin. Er spielte Harmonium, Gitarre, Cello und sang </w:t>
-      </w:r>
-      <w:proofErr w:type="spellStart"/>
-      <w:r>
-        <w:t>Evangeliumslieder</w:t>
-      </w:r>
-      <w:proofErr w:type="spellEnd"/>
-      <w:r>
-        <w:t>. Und sooft er auch</w:t>
-      </w:r>
-      <w:r>
-        <w:t xml:space="preserve"> </w:t>
-      </w:r>
-      <w:r>
-        <w:t>in Hormersdorf war, hat er immer über das gleiche Bibelwort gepredigt. Im alten Gemeinschaftshaus stand links oben an der Wand der Spruch: "Denn der HERR ist freundlich usw." Über dieses Wort sprach er</w:t>
-      </w:r>
-      <w:r>
-        <w:t xml:space="preserve"> </w:t>
-      </w:r>
-      <w:r>
-        <w:t>in jeder Stunde, aber immer in einer neuen Auslegung.</w:t>
-      </w:r>
-    </w:p>
-    <w:p>
-      <w:r>
-        <w:t>Heute sind aus unserm Ort eine ganze Anzahl Brüder als Laien im Predigtdienst eingesetzt.</w:t>
+      <w:r>
+        <w:t xml:space="preserve"> </w:t>
       </w:r>
     </w:p>
     <w:p>
       <w:pPr>
         <w:pStyle w:val="berschrift1"/>
       </w:pPr>
-      <w:bookmarkStart w:id="3" w:name="_Toc60080433"/>
+      <w:bookmarkStart w:id="3" w:name="_Toc60153196"/>
       <w:r>
         <w:lastRenderedPageBreak/>
         <w:t>Die ersten Prediger in Hormersdorf</w:t>
@@ -2275,7 +2770,7 @@
       <w:pPr>
         <w:pStyle w:val="berschrift1"/>
       </w:pPr>
-      <w:bookmarkStart w:id="4" w:name="_Toc60080434"/>
+      <w:bookmarkStart w:id="4" w:name="_Toc60153197"/>
       <w:r>
         <w:lastRenderedPageBreak/>
         <w:t>Die Nachkriegsjahre</w:t>
@@ -2550,7 +3045,7 @@
       <w:pPr>
         <w:pStyle w:val="berschrift1"/>
       </w:pPr>
-      <w:bookmarkStart w:id="5" w:name="_Toc60080435"/>
+      <w:bookmarkStart w:id="5" w:name="_Toc60153198"/>
       <w:r>
         <w:lastRenderedPageBreak/>
         <w:t>Interessante Zahlen</w:t>
@@ -3070,7 +3565,7 @@
       <w:pPr>
         <w:pStyle w:val="berschrift1"/>
       </w:pPr>
-      <w:bookmarkStart w:id="6" w:name="_Toc60080436"/>
+      <w:bookmarkStart w:id="6" w:name="_Toc60153199"/>
       <w:r>
         <w:lastRenderedPageBreak/>
         <w:t>Die Gemeinschaftsleiter</w:t>
@@ -3091,7 +3586,12 @@
         <w:t xml:space="preserve"> </w:t>
       </w:r>
       <w:r>
-        <w:t>31.1.1960 rief ihn der HERR im Alter von 86 Jahren heim. Von 1955 bis 1959 war dann Bruder Arno Weißbach Gemeinschaftsleiter und Bruder Hilmer Herold übernahm diesen Dienst dann am 2.1.1960 bis 14.5.1961.</w:t>
+        <w:t xml:space="preserve">31.1.1960 rief ihn der HERR im Alter von 86 Jahren heim. </w:t>
+      </w:r>
+    </w:p>
+    <w:p>
+      <w:r>
+        <w:t>Von 1955 bis 1959 war dann Bruder Arno Weißbach Gemeinschaftsleiter und Bruder Hilmer Herold übernahm diesen Dienst dann am 2.1.1960 bis 14.5.1961.</w:t>
       </w:r>
     </w:p>
     <w:p>
@@ -3107,9 +3607,94 @@
     </w:p>
     <w:p>
       <w:pPr>
+        <w:keepNext/>
+      </w:pPr>
+      <w:r>
+        <w:rPr>
+          <w:noProof/>
+        </w:rPr>
+        <w:drawing>
+          <wp:anchor distT="0" distB="0" distL="114300" distR="114300" simplePos="0" relativeHeight="251658240" behindDoc="0" locked="0" layoutInCell="1" allowOverlap="1" wp14:anchorId="046532D0" wp14:editId="49EB5FE0">
+            <wp:simplePos x="0" y="0"/>
+            <wp:positionH relativeFrom="margin">
+              <wp:align>left</wp:align>
+            </wp:positionH>
+            <wp:positionV relativeFrom="paragraph">
+              <wp:posOffset>294005</wp:posOffset>
+            </wp:positionV>
+            <wp:extent cx="4857750" cy="3429000"/>
+            <wp:effectExtent l="0" t="0" r="0" b="0"/>
+            <wp:wrapTopAndBottom/>
+            <wp:docPr id="1" name="Grafik 1"/>
+            <wp:cNvGraphicFramePr>
+              <a:graphicFrameLocks xmlns:a="http://schemas.openxmlformats.org/drawingml/2006/main" noChangeAspect="1"/>
+            </wp:cNvGraphicFramePr>
+            <a:graphic xmlns:a="http://schemas.openxmlformats.org/drawingml/2006/main">
+              <a:graphicData uri="http://schemas.openxmlformats.org/drawingml/2006/picture">
+                <pic:pic xmlns:pic="http://schemas.openxmlformats.org/drawingml/2006/picture">
+                  <pic:nvPicPr>
+                    <pic:cNvPr id="0" name="Picture 1"/>
+                    <pic:cNvPicPr>
+                      <a:picLocks noChangeAspect="1" noChangeArrowheads="1"/>
+                    </pic:cNvPicPr>
+                  </pic:nvPicPr>
+                  <pic:blipFill>
+                    <a:blip r:embed="rId10">
+                      <a:extLst>
+                        <a:ext uri="{28A0092B-C50C-407E-A947-70E740481C1C}">
+                          <a14:useLocalDpi xmlns:a14="http://schemas.microsoft.com/office/drawing/2010/main" val="0"/>
+                        </a:ext>
+                      </a:extLst>
+                    </a:blip>
+                    <a:srcRect/>
+                    <a:stretch>
+                      <a:fillRect/>
+                    </a:stretch>
+                  </pic:blipFill>
+                  <pic:spPr bwMode="auto">
+                    <a:xfrm>
+                      <a:off x="0" y="0"/>
+                      <a:ext cx="4857750" cy="3429000"/>
+                    </a:xfrm>
+                    <a:prstGeom prst="rect">
+                      <a:avLst/>
+                    </a:prstGeom>
+                    <a:noFill/>
+                    <a:ln>
+                      <a:noFill/>
+                    </a:ln>
+                  </pic:spPr>
+                </pic:pic>
+              </a:graphicData>
+            </a:graphic>
+          </wp:anchor>
+        </w:drawing>
+      </w:r>
+    </w:p>
+    <w:p>
+      <w:pPr>
+        <w:pStyle w:val="Beschriftung"/>
+      </w:pPr>
+      <w:r>
+        <w:t xml:space="preserve">Abbildung </w:t>
+      </w:r>
+      <w:fldSimple w:instr=" SEQ Abbildung \* ARABIC ">
+        <w:r>
+          <w:rPr>
+            <w:noProof/>
+          </w:rPr>
+          <w:t>2</w:t>
+        </w:r>
+      </w:fldSimple>
+      <w:r>
+        <w:t xml:space="preserve"> Richard Wetzel (links)</w:t>
+      </w:r>
+    </w:p>
+    <w:p>
+      <w:pPr>
         <w:pStyle w:val="berschrift1"/>
       </w:pPr>
-      <w:bookmarkStart w:id="7" w:name="_Toc60080437"/>
+      <w:bookmarkStart w:id="7" w:name="_Toc60153200"/>
       <w:r>
         <w:lastRenderedPageBreak/>
         <w:t>Arbeiten am Gemeinschaftshaus</w:t>
@@ -3779,7 +4364,7 @@
       <w:pPr>
         <w:pStyle w:val="berschrift1"/>
       </w:pPr>
-      <w:bookmarkStart w:id="8" w:name="_Toc60080438"/>
+      <w:bookmarkStart w:id="8" w:name="_Toc60153201"/>
       <w:r>
         <w:lastRenderedPageBreak/>
         <w:t>Die Zweigarbeiten</w:t>
@@ -3838,137 +4423,711 @@
     </w:p>
     <w:p>
       <w:pPr>
+        <w:pStyle w:val="berschrift2"/>
+      </w:pPr>
+      <w:bookmarkStart w:id="9" w:name="_Toc60153202"/>
+      <w:r>
+        <w:t>Kinderarbei</w:t>
+      </w:r>
+      <w:r>
+        <w:t>t</w:t>
+      </w:r>
+      <w:bookmarkEnd w:id="9"/>
+    </w:p>
+    <w:p>
+      <w:pPr>
+        <w:keepNext/>
+      </w:pPr>
+      <w:r>
+        <w:rPr>
+          <w:noProof/>
+        </w:rPr>
+        <w:drawing>
+          <wp:inline distT="0" distB="0" distL="0" distR="0" wp14:anchorId="2FFE0D3F" wp14:editId="66B0409F">
+            <wp:extent cx="4857750" cy="2771775"/>
+            <wp:effectExtent l="0" t="0" r="0" b="9525"/>
+            <wp:docPr id="11" name="Grafik 11"/>
+            <wp:cNvGraphicFramePr>
+              <a:graphicFrameLocks xmlns:a="http://schemas.openxmlformats.org/drawingml/2006/main" noChangeAspect="1"/>
+            </wp:cNvGraphicFramePr>
+            <a:graphic xmlns:a="http://schemas.openxmlformats.org/drawingml/2006/main">
+              <a:graphicData uri="http://schemas.openxmlformats.org/drawingml/2006/picture">
+                <pic:pic xmlns:pic="http://schemas.openxmlformats.org/drawingml/2006/picture">
+                  <pic:nvPicPr>
+                    <pic:cNvPr id="0" name="Picture 15"/>
+                    <pic:cNvPicPr>
+                      <a:picLocks noChangeAspect="1" noChangeArrowheads="1"/>
+                    </pic:cNvPicPr>
+                  </pic:nvPicPr>
+                  <pic:blipFill>
+                    <a:blip r:embed="rId11">
+                      <a:extLst>
+                        <a:ext uri="{28A0092B-C50C-407E-A947-70E740481C1C}">
+                          <a14:useLocalDpi xmlns:a14="http://schemas.microsoft.com/office/drawing/2010/main" val="0"/>
+                        </a:ext>
+                      </a:extLst>
+                    </a:blip>
+                    <a:srcRect/>
+                    <a:stretch>
+                      <a:fillRect/>
+                    </a:stretch>
+                  </pic:blipFill>
+                  <pic:spPr bwMode="auto">
+                    <a:xfrm>
+                      <a:off x="0" y="0"/>
+                      <a:ext cx="4857750" cy="2771775"/>
+                    </a:xfrm>
+                    <a:prstGeom prst="rect">
+                      <a:avLst/>
+                    </a:prstGeom>
+                    <a:noFill/>
+                    <a:ln>
+                      <a:noFill/>
+                    </a:ln>
+                  </pic:spPr>
+                </pic:pic>
+              </a:graphicData>
+            </a:graphic>
+          </wp:inline>
+        </w:drawing>
+      </w:r>
+    </w:p>
+    <w:p>
+      <w:pPr>
+        <w:pStyle w:val="Beschriftung"/>
+      </w:pPr>
+      <w:r>
+        <w:t xml:space="preserve">Abbildung </w:t>
+      </w:r>
+      <w:fldSimple w:instr=" SEQ Abbildung \* ARABIC ">
+        <w:r>
+          <w:rPr>
+            <w:noProof/>
+          </w:rPr>
+          <w:t>3</w:t>
+        </w:r>
+      </w:fldSimple>
+      <w:r>
+        <w:t xml:space="preserve"> Sonntagschule 1953</w:t>
+      </w:r>
+    </w:p>
+    <w:p>
+      <w:pPr>
+        <w:pStyle w:val="berschrift2"/>
+      </w:pPr>
+      <w:bookmarkStart w:id="10" w:name="_Toc60153203"/>
+      <w:r>
+        <w:t>Jugendarbeit</w:t>
+      </w:r>
+      <w:bookmarkEnd w:id="10"/>
+    </w:p>
+    <w:p>
+      <w:r>
+        <w:t xml:space="preserve">Die </w:t>
+      </w:r>
+      <w:r>
+        <w:t>Jugendarbeit</w:t>
+      </w:r>
+      <w:r>
+        <w:t xml:space="preserve"> begann speziell nach dem 1. Weltkrieg. Organisatorisch war sie dem "Jugendbund für</w:t>
+      </w:r>
+      <w:r>
+        <w:t xml:space="preserve"> </w:t>
+      </w:r>
+      <w:r>
+        <w:t>entschiedenes Christentum EC" angeschlossen. Aber schon in der Nazizeit wurde der "Jugendbund EC" in Deutschland verboten. Nach 1945 wurde der Jugendbund in der DDR ebenfalls wieder verboten. Die Jugend</w:t>
+      </w:r>
+      <w:r>
+        <w:t xml:space="preserve"> </w:t>
+      </w:r>
+      <w:r>
+        <w:t>traf sich nun als Jugend der Landeskirchlichen Gemeinschaft ohne eine Extraorganisation. Nach der Wende konnte die Jugendarbeit wieder unter "Jugendbund für entschiedenes Christentum EC" aufgenommen</w:t>
+      </w:r>
+      <w:r>
+        <w:t xml:space="preserve"> </w:t>
+      </w:r>
+      <w:r>
+        <w:t>werden. Allerdings hat sich in Form und Inhalt kaum etwas geändert, denn die Jugend ist ein fester Bestandteil der Gemeinschaftsarbeit. Die Jugend ist in allen Zweigarbeiten der Gemeinschaft tätig.</w:t>
+      </w:r>
+    </w:p>
+    <w:p>
+      <w:r>
+        <w:rPr>
+          <w:noProof/>
+        </w:rPr>
+        <w:lastRenderedPageBreak/>
+        <mc:AlternateContent>
+          <mc:Choice Requires="wps">
+            <w:drawing>
+              <wp:anchor distT="0" distB="0" distL="114300" distR="114300" simplePos="0" relativeHeight="251662336" behindDoc="0" locked="0" layoutInCell="1" allowOverlap="1" wp14:anchorId="5551ABAA" wp14:editId="49BD88B3">
+                <wp:simplePos x="0" y="0"/>
+                <wp:positionH relativeFrom="column">
+                  <wp:posOffset>3810</wp:posOffset>
+                </wp:positionH>
+                <wp:positionV relativeFrom="paragraph">
+                  <wp:posOffset>2767965</wp:posOffset>
+                </wp:positionV>
+                <wp:extent cx="1750695" cy="635"/>
+                <wp:effectExtent l="0" t="0" r="0" b="0"/>
+                <wp:wrapSquare wrapText="bothSides"/>
+                <wp:docPr id="6" name="Textfeld 6"/>
+                <wp:cNvGraphicFramePr/>
+                <a:graphic xmlns:a="http://schemas.openxmlformats.org/drawingml/2006/main">
+                  <a:graphicData uri="http://schemas.microsoft.com/office/word/2010/wordprocessingShape">
+                    <wps:wsp>
+                      <wps:cNvSpPr txBox="1"/>
+                      <wps:spPr>
+                        <a:xfrm>
+                          <a:off x="0" y="0"/>
+                          <a:ext cx="1750695" cy="635"/>
+                        </a:xfrm>
+                        <a:prstGeom prst="rect">
+                          <a:avLst/>
+                        </a:prstGeom>
+                        <a:solidFill>
+                          <a:prstClr val="white"/>
+                        </a:solidFill>
+                        <a:ln>
+                          <a:noFill/>
+                        </a:ln>
+                      </wps:spPr>
+                      <wps:txbx>
+                        <w:txbxContent>
+                          <w:p>
+                            <w:pPr>
+                              <w:pStyle w:val="Beschriftung"/>
+                              <w:rPr>
+                                <w:noProof/>
+                              </w:rPr>
+                            </w:pPr>
+                            <w:r>
+                              <w:t xml:space="preserve">Abbildung </w:t>
+                            </w:r>
+                            <w:fldSimple w:instr=" SEQ Abbildung \* ARABIC ">
+                              <w:r>
+                                <w:rPr>
+                                  <w:noProof/>
+                                </w:rPr>
+                                <w:t>4</w:t>
+                              </w:r>
+                            </w:fldSimple>
+                            <w:r>
+                              <w:t xml:space="preserve"> erster EC-Kreis</w:t>
+                            </w:r>
+                          </w:p>
+                        </w:txbxContent>
+                      </wps:txbx>
+                      <wps:bodyPr rot="0" spcFirstLastPara="0" vertOverflow="overflow" horzOverflow="overflow" vert="horz" wrap="square" lIns="0" tIns="0" rIns="0" bIns="0" numCol="1" spcCol="0" rtlCol="0" fromWordArt="0" anchor="t" anchorCtr="0" forceAA="0" compatLnSpc="1">
+                        <a:prstTxWarp prst="textNoShape">
+                          <a:avLst/>
+                        </a:prstTxWarp>
+                        <a:spAutoFit/>
+                      </wps:bodyPr>
+                    </wps:wsp>
+                  </a:graphicData>
+                </a:graphic>
+              </wp:anchor>
+            </w:drawing>
+          </mc:Choice>
+          <mc:Fallback>
+            <w:pict>
+              <v:shape w14:anchorId="5551ABAA" id="Textfeld 6" o:spid="_x0000_s1027" type="#_x0000_t202" style="position:absolute;margin-left:.3pt;margin-top:217.95pt;width:137.85pt;height:.05pt;z-index:251662336;visibility:visible;mso-wrap-style:square;mso-wrap-distance-left:9pt;mso-wrap-distance-top:0;mso-wrap-distance-right:9pt;mso-wrap-distance-bottom:0;mso-position-horizontal:absolute;mso-position-horizontal-relative:text;mso-position-vertical:absolute;mso-position-vertical-relative:text;v-text-anchor:top" o:gfxdata="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" stroked="f">
+                <v:textbox style="mso-fit-shape-to-text:t" inset="0,0,0,0">
+                  <w:txbxContent>
+                    <w:p>
+                      <w:pPr>
+                        <w:pStyle w:val="Beschriftung"/>
+                        <w:rPr>
+                          <w:noProof/>
+                        </w:rPr>
+                      </w:pPr>
+                      <w:r>
+                        <w:t xml:space="preserve">Abbildung </w:t>
+                      </w:r>
+                      <w:fldSimple w:instr=" SEQ Abbildung \* ARABIC ">
+                        <w:r>
+                          <w:rPr>
+                            <w:noProof/>
+                          </w:rPr>
+                          <w:t>4</w:t>
+                        </w:r>
+                      </w:fldSimple>
+                      <w:r>
+                        <w:t xml:space="preserve"> erster EC-Kreis</w:t>
+                      </w:r>
+                    </w:p>
+                  </w:txbxContent>
+                </v:textbox>
+                <w10:wrap type="square"/>
+              </v:shape>
+            </w:pict>
+          </mc:Fallback>
+        </mc:AlternateContent>
+      </w:r>
+      <w:r>
+        <w:rPr>
+          <w:noProof/>
+        </w:rPr>
+        <w:drawing>
+          <wp:anchor distT="0" distB="0" distL="114300" distR="114300" simplePos="0" relativeHeight="251660288" behindDoc="0" locked="0" layoutInCell="1" allowOverlap="1" wp14:anchorId="36AED349" wp14:editId="365D2A01">
+            <wp:simplePos x="0" y="0"/>
+            <wp:positionH relativeFrom="column">
+              <wp:posOffset>3810</wp:posOffset>
+            </wp:positionH>
+            <wp:positionV relativeFrom="paragraph">
+              <wp:posOffset>-3810</wp:posOffset>
+            </wp:positionV>
+            <wp:extent cx="1751199" cy="2714625"/>
+            <wp:effectExtent l="0" t="0" r="1905" b="0"/>
+            <wp:wrapSquare wrapText="bothSides"/>
+            <wp:docPr id="4" name="Grafik 4"/>
+            <wp:cNvGraphicFramePr>
+              <a:graphicFrameLocks xmlns:a="http://schemas.openxmlformats.org/drawingml/2006/main" noChangeAspect="1"/>
+            </wp:cNvGraphicFramePr>
+            <a:graphic xmlns:a="http://schemas.openxmlformats.org/drawingml/2006/main">
+              <a:graphicData uri="http://schemas.openxmlformats.org/drawingml/2006/picture">
+                <pic:pic xmlns:pic="http://schemas.openxmlformats.org/drawingml/2006/picture">
+                  <pic:nvPicPr>
+                    <pic:cNvPr id="0" name="Picture 5"/>
+                    <pic:cNvPicPr>
+                      <a:picLocks noChangeAspect="1" noChangeArrowheads="1"/>
+                    </pic:cNvPicPr>
+                  </pic:nvPicPr>
+                  <pic:blipFill>
+                    <a:blip r:embed="rId12">
+                      <a:extLst>
+                        <a:ext uri="{28A0092B-C50C-407E-A947-70E740481C1C}">
+                          <a14:useLocalDpi xmlns:a14="http://schemas.microsoft.com/office/drawing/2010/main" val="0"/>
+                        </a:ext>
+                      </a:extLst>
+                    </a:blip>
+                    <a:srcRect/>
+                    <a:stretch>
+                      <a:fillRect/>
+                    </a:stretch>
+                  </pic:blipFill>
+                  <pic:spPr bwMode="auto">
+                    <a:xfrm>
+                      <a:off x="0" y="0"/>
+                      <a:ext cx="1751199" cy="2714625"/>
+                    </a:xfrm>
+                    <a:prstGeom prst="rect">
+                      <a:avLst/>
+                    </a:prstGeom>
+                    <a:noFill/>
+                    <a:ln>
+                      <a:noFill/>
+                    </a:ln>
+                  </pic:spPr>
+                </pic:pic>
+              </a:graphicData>
+            </a:graphic>
+          </wp:anchor>
+        </w:drawing>
+      </w:r>
+    </w:p>
+    <w:p>
+      <w:r>
+        <w:t>Ein besonderer Abend ist ca. 4mal im Jahr für Außenstehende gedacht: der "Teestubenabend" auch "Charly" genannt.</w:t>
+      </w:r>
+    </w:p>
+    <w:p>
+      <w:r>
+        <w:t>Besondere Höhepunkte in der Jugendarbeit sind die Jugendbibelwochen, Bezirksjugendtreffen, "</w:t>
+      </w:r>
+      <w:proofErr w:type="spellStart"/>
+      <w:r>
+        <w:t>Schnipseljagd</w:t>
+      </w:r>
+      <w:proofErr w:type="spellEnd"/>
+      <w:r>
+        <w:t>" und</w:t>
+      </w:r>
+      <w:r>
+        <w:t xml:space="preserve"> </w:t>
+      </w:r>
+      <w:r>
+        <w:t>verschiedene sportliche Veranstaltungen auf Landes- und Bundesebene. Ein besonderes Erlebnis für die frühere Jugend war 1938 eine Fahrt mit der Bahn nach Kärnten.</w:t>
+      </w:r>
+    </w:p>
+    <w:p>
+      <w:r>
+        <w:t>Die Leiter waren am Anfang Emil Pfüller und Friedrich Drummer. Nach verschiedene kurzen Leitungswechseln</w:t>
+      </w:r>
+      <w:r>
+        <w:t xml:space="preserve"> </w:t>
+      </w:r>
+      <w:r>
+        <w:t>übernahmen dann Bernd Kehrer, Ingrid Schulz, Andreas Fleischer und seit 1999 im Team Torsten Schulz, Marco Gerhardt und Thomas Hennig die Leitung.</w:t>
+      </w:r>
+    </w:p>
+    <w:p>
+      <w:pPr>
+        <w:pStyle w:val="berschrift2"/>
+      </w:pPr>
+      <w:bookmarkStart w:id="11" w:name="_Toc60153204"/>
+      <w:r>
+        <w:t>Chorarbeit</w:t>
+      </w:r>
+      <w:bookmarkEnd w:id="11"/>
+    </w:p>
+    <w:p>
+      <w:pPr>
+        <w:keepNext/>
+      </w:pPr>
+      <w:r>
+        <w:rPr>
+          <w:noProof/>
+        </w:rPr>
+        <w:drawing>
+          <wp:inline distT="0" distB="0" distL="0" distR="0" wp14:anchorId="40557E51" wp14:editId="3D595454">
+            <wp:extent cx="4857750" cy="3286125"/>
+            <wp:effectExtent l="0" t="0" r="0" b="9525"/>
+            <wp:docPr id="9" name="Grafik 9"/>
+            <wp:cNvGraphicFramePr>
+              <a:graphicFrameLocks xmlns:a="http://schemas.openxmlformats.org/drawingml/2006/main" noChangeAspect="1"/>
+            </wp:cNvGraphicFramePr>
+            <a:graphic xmlns:a="http://schemas.openxmlformats.org/drawingml/2006/main">
+              <a:graphicData uri="http://schemas.openxmlformats.org/drawingml/2006/picture">
+                <pic:pic xmlns:pic="http://schemas.openxmlformats.org/drawingml/2006/picture">
+                  <pic:nvPicPr>
+                    <pic:cNvPr id="0" name="Picture 11"/>
+                    <pic:cNvPicPr>
+                      <a:picLocks noChangeAspect="1" noChangeArrowheads="1"/>
+                    </pic:cNvPicPr>
+                  </pic:nvPicPr>
+                  <pic:blipFill>
+                    <a:blip r:embed="rId13">
+                      <a:extLst>
+                        <a:ext uri="{28A0092B-C50C-407E-A947-70E740481C1C}">
+                          <a14:useLocalDpi xmlns:a14="http://schemas.microsoft.com/office/drawing/2010/main" val="0"/>
+                        </a:ext>
+                      </a:extLst>
+                    </a:blip>
+                    <a:srcRect/>
+                    <a:stretch>
+                      <a:fillRect/>
+                    </a:stretch>
+                  </pic:blipFill>
+                  <pic:spPr bwMode="auto">
+                    <a:xfrm>
+                      <a:off x="0" y="0"/>
+                      <a:ext cx="4857750" cy="3286125"/>
+                    </a:xfrm>
+                    <a:prstGeom prst="rect">
+                      <a:avLst/>
+                    </a:prstGeom>
+                    <a:noFill/>
+                    <a:ln>
+                      <a:noFill/>
+                    </a:ln>
+                  </pic:spPr>
+                </pic:pic>
+              </a:graphicData>
+            </a:graphic>
+          </wp:inline>
+        </w:drawing>
+      </w:r>
+    </w:p>
+    <w:p>
+      <w:pPr>
+        <w:pStyle w:val="Beschriftung"/>
         <w:rPr>
           <w:b/>
           <w:bCs/>
         </w:rPr>
       </w:pPr>
       <w:r>
+        <w:t xml:space="preserve">Abbildung </w:t>
+      </w:r>
+      <w:fldSimple w:instr=" SEQ Abbildung \* ARABIC ">
+        <w:r>
+          <w:rPr>
+            <w:noProof/>
+          </w:rPr>
+          <w:t>5</w:t>
+        </w:r>
+      </w:fldSimple>
+      <w:r>
+        <w:t xml:space="preserve"> Sängerfest Hainichen</w:t>
+      </w:r>
+    </w:p>
+    <w:p>
+      <w:pPr>
+        <w:pStyle w:val="berschrift2"/>
+      </w:pPr>
+      <w:bookmarkStart w:id="12" w:name="_Toc60153205"/>
+      <w:r>
+        <w:lastRenderedPageBreak/>
+        <w:t>Saitenspielchor</w:t>
+      </w:r>
+      <w:bookmarkEnd w:id="12"/>
+    </w:p>
+    <w:p>
+      <w:pPr>
+        <w:keepNext/>
+      </w:pPr>
+      <w:r>
+        <w:rPr>
+          <w:noProof/>
+        </w:rPr>
+        <w:drawing>
+          <wp:inline distT="0" distB="0" distL="0" distR="0" wp14:anchorId="6AD43EA3" wp14:editId="7889B801">
+            <wp:extent cx="4210050" cy="3004820"/>
+            <wp:effectExtent l="0" t="0" r="0" b="5080"/>
+            <wp:docPr id="5" name="Grafik 5"/>
+            <wp:cNvGraphicFramePr>
+              <a:graphicFrameLocks xmlns:a="http://schemas.openxmlformats.org/drawingml/2006/main" noChangeAspect="1"/>
+            </wp:cNvGraphicFramePr>
+            <a:graphic xmlns:a="http://schemas.openxmlformats.org/drawingml/2006/main">
+              <a:graphicData uri="http://schemas.openxmlformats.org/drawingml/2006/picture">
+                <pic:pic xmlns:pic="http://schemas.openxmlformats.org/drawingml/2006/picture">
+                  <pic:nvPicPr>
+                    <pic:cNvPr id="0" name="Picture 7"/>
+                    <pic:cNvPicPr>
+                      <a:picLocks noChangeAspect="1" noChangeArrowheads="1"/>
+                    </pic:cNvPicPr>
+                  </pic:nvPicPr>
+                  <pic:blipFill>
+                    <a:blip r:embed="rId14">
+                      <a:extLst>
+                        <a:ext uri="{28A0092B-C50C-407E-A947-70E740481C1C}">
+                          <a14:useLocalDpi xmlns:a14="http://schemas.microsoft.com/office/drawing/2010/main" val="0"/>
+                        </a:ext>
+                      </a:extLst>
+                    </a:blip>
+                    <a:srcRect/>
+                    <a:stretch>
+                      <a:fillRect/>
+                    </a:stretch>
+                  </pic:blipFill>
+                  <pic:spPr bwMode="auto">
+                    <a:xfrm>
+                      <a:off x="0" y="0"/>
+                      <a:ext cx="4254150" cy="3036295"/>
+                    </a:xfrm>
+                    <a:prstGeom prst="rect">
+                      <a:avLst/>
+                    </a:prstGeom>
+                    <a:noFill/>
+                    <a:ln>
+                      <a:noFill/>
+                    </a:ln>
+                  </pic:spPr>
+                </pic:pic>
+              </a:graphicData>
+            </a:graphic>
+          </wp:inline>
+        </w:drawing>
+      </w:r>
+    </w:p>
+    <w:p>
+      <w:pPr>
+        <w:pStyle w:val="Beschriftung"/>
         <w:rPr>
           <w:b/>
           <w:bCs/>
         </w:rPr>
-        <w:t>Kinderarbei</w:t>
-      </w:r>
-      <w:r>
+      </w:pPr>
+      <w:r>
+        <w:t xml:space="preserve">Abbildung </w:t>
+      </w:r>
+      <w:fldSimple w:instr=" SEQ Abbildung \* ARABIC ">
+        <w:r>
+          <w:rPr>
+            <w:noProof/>
+          </w:rPr>
+          <w:t>6</w:t>
+        </w:r>
+      </w:fldSimple>
+      <w:r>
+        <w:t xml:space="preserve"> erster Saitenspielkreis (ca. 1923)</w:t>
+      </w:r>
+    </w:p>
+    <w:p>
+      <w:pPr>
+        <w:pStyle w:val="berschrift2"/>
+      </w:pPr>
+      <w:bookmarkStart w:id="13" w:name="_Toc60153206"/>
+      <w:r>
+        <w:t>Posaunenchor</w:t>
+      </w:r>
+      <w:bookmarkEnd w:id="13"/>
+      <w:r>
+        <w:tab/>
+      </w:r>
+    </w:p>
+    <w:p>
+      <w:pPr>
+        <w:keepNext/>
+      </w:pPr>
+      <w:r>
+        <w:rPr>
+          <w:noProof/>
+        </w:rPr>
+        <w:drawing>
+          <wp:inline distT="0" distB="0" distL="0" distR="0" wp14:anchorId="668FC60E" wp14:editId="323F387A">
+            <wp:extent cx="4857750" cy="3086100"/>
+            <wp:effectExtent l="0" t="0" r="0" b="0"/>
+            <wp:docPr id="10" name="Grafik 10"/>
+            <wp:cNvGraphicFramePr>
+              <a:graphicFrameLocks xmlns:a="http://schemas.openxmlformats.org/drawingml/2006/main" noChangeAspect="1"/>
+            </wp:cNvGraphicFramePr>
+            <a:graphic xmlns:a="http://schemas.openxmlformats.org/drawingml/2006/main">
+              <a:graphicData uri="http://schemas.openxmlformats.org/drawingml/2006/picture">
+                <pic:pic xmlns:pic="http://schemas.openxmlformats.org/drawingml/2006/picture">
+                  <pic:nvPicPr>
+                    <pic:cNvPr id="0" name="Picture 13"/>
+                    <pic:cNvPicPr>
+                      <a:picLocks noChangeAspect="1" noChangeArrowheads="1"/>
+                    </pic:cNvPicPr>
+                  </pic:nvPicPr>
+                  <pic:blipFill>
+                    <a:blip r:embed="rId15">
+                      <a:extLst>
+                        <a:ext uri="{28A0092B-C50C-407E-A947-70E740481C1C}">
+                          <a14:useLocalDpi xmlns:a14="http://schemas.microsoft.com/office/drawing/2010/main" val="0"/>
+                        </a:ext>
+                      </a:extLst>
+                    </a:blip>
+                    <a:srcRect/>
+                    <a:stretch>
+                      <a:fillRect/>
+                    </a:stretch>
+                  </pic:blipFill>
+                  <pic:spPr bwMode="auto">
+                    <a:xfrm>
+                      <a:off x="0" y="0"/>
+                      <a:ext cx="4857750" cy="3086100"/>
+                    </a:xfrm>
+                    <a:prstGeom prst="rect">
+                      <a:avLst/>
+                    </a:prstGeom>
+                    <a:noFill/>
+                    <a:ln>
+                      <a:noFill/>
+                    </a:ln>
+                  </pic:spPr>
+                </pic:pic>
+              </a:graphicData>
+            </a:graphic>
+          </wp:inline>
+        </w:drawing>
+      </w:r>
+    </w:p>
+    <w:p>
+      <w:pPr>
+        <w:pStyle w:val="Beschriftung"/>
         <w:rPr>
           <w:b/>
           <w:bCs/>
         </w:rPr>
-        <w:t>t</w:t>
-      </w:r>
-    </w:p>
-    <w:p>
-      <w:r>
-        <w:t xml:space="preserve">Die </w:t>
-      </w:r>
-      <w:r>
+      </w:pPr>
+      <w:r>
+        <w:t xml:space="preserve">Abbildung </w:t>
+      </w:r>
+      <w:fldSimple w:instr=" SEQ Abbildung \* ARABIC ">
+        <w:r>
+          <w:rPr>
+            <w:noProof/>
+          </w:rPr>
+          <w:t>7</w:t>
+        </w:r>
+      </w:fldSimple>
+      <w:r>
+        <w:t xml:space="preserve"> erster Posaunenchor (ca. 1952)</w:t>
+      </w:r>
+    </w:p>
+    <w:p>
+      <w:pPr>
+        <w:pStyle w:val="berschrift2"/>
+      </w:pPr>
+      <w:bookmarkStart w:id="14" w:name="_Toc60153207"/>
+      <w:r>
+        <w:lastRenderedPageBreak/>
+        <w:t>Frauen-Missions-Gebetsbund (DFMGB)</w:t>
+      </w:r>
+      <w:bookmarkEnd w:id="14"/>
+    </w:p>
+    <w:p>
+      <w:pPr>
+        <w:keepNext/>
+      </w:pPr>
+      <w:r>
+        <w:rPr>
+          <w:noProof/>
+        </w:rPr>
+        <w:drawing>
+          <wp:inline distT="0" distB="0" distL="0" distR="0" wp14:anchorId="3D93A7F6" wp14:editId="01A230B3">
+            <wp:extent cx="2009215" cy="3143250"/>
+            <wp:effectExtent l="0" t="0" r="0" b="0"/>
+            <wp:docPr id="8" name="Grafik 8"/>
+            <wp:cNvGraphicFramePr>
+              <a:graphicFrameLocks xmlns:a="http://schemas.openxmlformats.org/drawingml/2006/main" noChangeAspect="1"/>
+            </wp:cNvGraphicFramePr>
+            <a:graphic xmlns:a="http://schemas.openxmlformats.org/drawingml/2006/main">
+              <a:graphicData uri="http://schemas.openxmlformats.org/drawingml/2006/picture">
+                <pic:pic xmlns:pic="http://schemas.openxmlformats.org/drawingml/2006/picture">
+                  <pic:nvPicPr>
+                    <pic:cNvPr id="0" name="Picture 9"/>
+                    <pic:cNvPicPr>
+                      <a:picLocks noChangeAspect="1" noChangeArrowheads="1"/>
+                    </pic:cNvPicPr>
+                  </pic:nvPicPr>
+                  <pic:blipFill>
+                    <a:blip r:embed="rId16">
+                      <a:extLst>
+                        <a:ext uri="{28A0092B-C50C-407E-A947-70E740481C1C}">
+                          <a14:useLocalDpi xmlns:a14="http://schemas.microsoft.com/office/drawing/2010/main" val="0"/>
+                        </a:ext>
+                      </a:extLst>
+                    </a:blip>
+                    <a:srcRect/>
+                    <a:stretch>
+                      <a:fillRect/>
+                    </a:stretch>
+                  </pic:blipFill>
+                  <pic:spPr bwMode="auto">
+                    <a:xfrm>
+                      <a:off x="0" y="0"/>
+                      <a:ext cx="2017569" cy="3156320"/>
+                    </a:xfrm>
+                    <a:prstGeom prst="rect">
+                      <a:avLst/>
+                    </a:prstGeom>
+                    <a:noFill/>
+                    <a:ln>
+                      <a:noFill/>
+                    </a:ln>
+                  </pic:spPr>
+                </pic:pic>
+              </a:graphicData>
+            </a:graphic>
+          </wp:inline>
+        </w:drawing>
+      </w:r>
+    </w:p>
+    <w:p>
+      <w:pPr>
+        <w:pStyle w:val="Beschriftung"/>
         <w:rPr>
           <w:b/>
           <w:bCs/>
         </w:rPr>
-        <w:t>Jugendarbeit</w:t>
-      </w:r>
-      <w:r>
-        <w:t xml:space="preserve"> begann speziell nach dem 1. Weltkrieg. Organisatorisch war sie dem "Jugendbund für</w:t>
-      </w:r>
-      <w:r>
-        <w:t xml:space="preserve"> </w:t>
-      </w:r>
-      <w:r>
-        <w:t>entschiedenes Christentum EC" angeschlossen. Aber schon in der Nazizeit wurde der "Jugendbund EC" in Deutschland verboten. Nach 1945 wurde der Jugendbund in der DDR ebenfalls wieder verboten. Die Jugend</w:t>
-      </w:r>
-      <w:r>
-        <w:t xml:space="preserve"> </w:t>
-      </w:r>
-      <w:r>
-        <w:t>traf sich nun als Jugend der Landeskirchlichen Gemeinschaft ohne eine Extraorganisation. Nach der Wende konnte die Jugendarbeit wieder unter "Jugendbund für entschiedenes Christentum EC" aufgenommen</w:t>
-      </w:r>
-      <w:r>
-        <w:t xml:space="preserve"> </w:t>
-      </w:r>
-      <w:r>
-        <w:t>werden. Allerdings hat sich in Form und Inhalt kaum etwas geändert, denn die Jugend ist ein fester Bestandteil der Gemeinschaftsarbeit. Die Jugend ist in allen Zweigarbeiten der Gemeinschaft tätig.</w:t>
-      </w:r>
-    </w:p>
-    <w:p>
-      <w:r>
-        <w:t>Ein besonderer Abend ist ca. 4mal im Jahr für Außenstehende gedacht: der "Teestubenabend" auch "Charly" genannt.</w:t>
-      </w:r>
-    </w:p>
-    <w:p>
-      <w:r>
-        <w:t>Besondere Höhepunkte in der Jugendarbeit sind die Jugendbibelwochen, Bezirksjugendtreffen, "</w:t>
-      </w:r>
-      <w:proofErr w:type="spellStart"/>
-      <w:r>
-        <w:t>Schnipseljagd</w:t>
-      </w:r>
-      <w:proofErr w:type="spellEnd"/>
-      <w:r>
-        <w:t>" und</w:t>
-      </w:r>
-      <w:r>
-        <w:t xml:space="preserve"> </w:t>
-      </w:r>
-      <w:r>
-        <w:t>verschiedene sportliche Veranstaltungen auf Landes- und Bundesebene. Ein besonderes Erlebnis für die frühere Jugend war 1938 eine Fahrt mit der Bahn nach Kärnten.</w:t>
-      </w:r>
-    </w:p>
-    <w:p>
-      <w:r>
-        <w:t>Die Leiter waren am Anfang Emil Pfüller und Friedrich Drummer. Nach verschiedene kurzen Leitungswechseln</w:t>
-      </w:r>
-      <w:r>
-        <w:t xml:space="preserve"> </w:t>
-      </w:r>
-      <w:r>
-        <w:t>übernahmen dann Bernd Kehrer, Ingrid Schulz, Andreas Fleischer und seit 1999 im Team Torsten Schulz, Marco Gerhardt und Thomas Hennig die Leitung.</w:t>
-      </w:r>
-    </w:p>
-    <w:p>
-      <w:pPr>
-        <w:rPr>
-          <w:b/>
-          <w:bCs/>
-        </w:rPr>
-      </w:pPr>
-      <w:r>
-        <w:rPr>
-          <w:b/>
-          <w:bCs/>
-        </w:rPr>
-        <w:t>Chorarbeit</w:t>
-      </w:r>
-    </w:p>
-    <w:p>
-      <w:pPr>
-        <w:rPr>
-          <w:b/>
-          <w:bCs/>
-        </w:rPr>
-      </w:pPr>
-      <w:r>
-        <w:rPr>
-          <w:b/>
-          <w:bCs/>
-        </w:rPr>
-        <w:t>Saitenspielchor</w:t>
-      </w:r>
-    </w:p>
-    <w:p>
-      <w:pPr>
-        <w:rPr>
-          <w:b/>
-          <w:bCs/>
-        </w:rPr>
-      </w:pPr>
-      <w:r>
-        <w:rPr>
-          <w:b/>
-          <w:bCs/>
-        </w:rPr>
-        <w:t>Posaunenchor</w:t>
+      </w:pPr>
+      <w:r>
+        <w:t xml:space="preserve">Abbildung </w:t>
+      </w:r>
+      <w:fldSimple w:instr=" SEQ Abbildung \* ARABIC ">
+        <w:r>
+          <w:rPr>
+            <w:noProof/>
+          </w:rPr>
+          <w:t>8</w:t>
+        </w:r>
+      </w:fldSimple>
+      <w:r>
+        <w:t xml:space="preserve"> Gründung Frauen-Missions-Gebetsbund (Linda Pfüller)</w:t>
       </w:r>
     </w:p>
     <w:p>
@@ -3996,11 +5155,7 @@
         <w:t xml:space="preserve"> </w:t>
       </w:r>
       <w:r>
-        <w:t xml:space="preserve">Gebetsstunde. Auch trifft sich die Jugend vor ihrer wöchentlichen Zusammenkunft zur Gebetsgemeinschaft. Auch kleine Hausgebetskreise </w:t>
-      </w:r>
-      <w:r>
-        <w:lastRenderedPageBreak/>
-        <w:t>bestehen weiterhin im Ort. Das Gebet ist für eine Gemeinschaft, wie</w:t>
+        <w:t>Gebetsstunde. Auch trifft sich die Jugend vor ihrer wöchentlichen Zusammenkunft zur Gebetsgemeinschaft. Auch kleine Hausgebetskreise bestehen weiterhin im Ort. Das Gebet ist für eine Gemeinschaft, wie</w:t>
       </w:r>
       <w:r>
         <w:t xml:space="preserve"> </w:t>
@@ -4010,7 +5165,7 @@
       </w:r>
     </w:p>
     <w:sectPr>
-      <w:footerReference w:type="default" r:id="rId9"/>
+      <w:footerReference w:type="default" r:id="rId17"/>
       <w:pgSz w:w="11906" w:h="16838" w:code="9"/>
       <w:pgMar w:top="1440" w:right="1644" w:bottom="1440" w:left="1644" w:header="720" w:footer="720" w:gutter="0"/>
       <w:pgNumType w:start="0"/>
@@ -4767,88 +5922,96 @@
   </w:abstractNum>
   <w:abstractNum w:abstractNumId="15" w15:restartNumberingAfterBreak="0">
     <w:nsid w:val="2BD30050"/>
-    <w:multiLevelType w:val="hybridMultilevel"/>
-    <w:tmpl w:val="34EA8478"/>
-    <w:lvl w:ilvl="0" w:tplc="78D0411C">
+    <w:multiLevelType w:val="multilevel"/>
+    <w:tmpl w:val="04070025"/>
+    <w:lvl w:ilvl="0">
       <w:start w:val="1"/>
       <w:numFmt w:val="decimal"/>
       <w:pStyle w:val="berschrift1"/>
-      <w:lvlText w:val="%1."/>
-      <w:lvlJc w:val="left"/>
-      <w:pPr>
-        <w:ind w:left="720" w:hanging="360"/>
-      </w:pPr>
-    </w:lvl>
-    <w:lvl w:ilvl="1" w:tplc="04070019" w:tentative="1">
-      <w:start w:val="1"/>
-      <w:numFmt w:val="lowerLetter"/>
-      <w:lvlText w:val="%2."/>
-      <w:lvlJc w:val="left"/>
-      <w:pPr>
-        <w:ind w:left="1440" w:hanging="360"/>
-      </w:pPr>
-    </w:lvl>
-    <w:lvl w:ilvl="2" w:tplc="0407001B" w:tentative="1">
-      <w:start w:val="1"/>
-      <w:numFmt w:val="lowerRoman"/>
-      <w:lvlText w:val="%3."/>
-      <w:lvlJc w:val="right"/>
-      <w:pPr>
-        <w:ind w:left="2160" w:hanging="180"/>
-      </w:pPr>
-    </w:lvl>
-    <w:lvl w:ilvl="3" w:tplc="0407000F" w:tentative="1">
+      <w:lvlText w:val="%1"/>
+      <w:lvlJc w:val="left"/>
+      <w:pPr>
+        <w:ind w:left="432" w:hanging="432"/>
+      </w:pPr>
+    </w:lvl>
+    <w:lvl w:ilvl="1">
       <w:start w:val="1"/>
       <w:numFmt w:val="decimal"/>
-      <w:lvlText w:val="%4."/>
-      <w:lvlJc w:val="left"/>
-      <w:pPr>
-        <w:ind w:left="2880" w:hanging="360"/>
-      </w:pPr>
-    </w:lvl>
-    <w:lvl w:ilvl="4" w:tplc="04070019" w:tentative="1">
-      <w:start w:val="1"/>
-      <w:numFmt w:val="lowerLetter"/>
-      <w:lvlText w:val="%5."/>
-      <w:lvlJc w:val="left"/>
-      <w:pPr>
-        <w:ind w:left="3600" w:hanging="360"/>
-      </w:pPr>
-    </w:lvl>
-    <w:lvl w:ilvl="5" w:tplc="0407001B" w:tentative="1">
-      <w:start w:val="1"/>
-      <w:numFmt w:val="lowerRoman"/>
-      <w:lvlText w:val="%6."/>
-      <w:lvlJc w:val="right"/>
-      <w:pPr>
-        <w:ind w:left="4320" w:hanging="180"/>
-      </w:pPr>
-    </w:lvl>
-    <w:lvl w:ilvl="6" w:tplc="0407000F" w:tentative="1">
+      <w:pStyle w:val="berschrift2"/>
+      <w:lvlText w:val="%1.%2"/>
+      <w:lvlJc w:val="left"/>
+      <w:pPr>
+        <w:ind w:left="576" w:hanging="576"/>
+      </w:pPr>
+    </w:lvl>
+    <w:lvl w:ilvl="2">
       <w:start w:val="1"/>
       <w:numFmt w:val="decimal"/>
-      <w:lvlText w:val="%7."/>
-      <w:lvlJc w:val="left"/>
-      <w:pPr>
-        <w:ind w:left="5040" w:hanging="360"/>
-      </w:pPr>
-    </w:lvl>
-    <w:lvl w:ilvl="7" w:tplc="04070019" w:tentative="1">
-      <w:start w:val="1"/>
-      <w:numFmt w:val="lowerLetter"/>
-      <w:lvlText w:val="%8."/>
-      <w:lvlJc w:val="left"/>
-      <w:pPr>
-        <w:ind w:left="5760" w:hanging="360"/>
-      </w:pPr>
-    </w:lvl>
-    <w:lvl w:ilvl="8" w:tplc="0407001B" w:tentative="1">
-      <w:start w:val="1"/>
-      <w:numFmt w:val="lowerRoman"/>
-      <w:lvlText w:val="%9."/>
-      <w:lvlJc w:val="right"/>
-      <w:pPr>
-        <w:ind w:left="6480" w:hanging="180"/>
+      <w:pStyle w:val="berschrift3"/>
+      <w:lvlText w:val="%1.%2.%3"/>
+      <w:lvlJc w:val="left"/>
+      <w:pPr>
+        <w:ind w:left="720" w:hanging="720"/>
+      </w:pPr>
+    </w:lvl>
+    <w:lvl w:ilvl="3">
+      <w:start w:val="1"/>
+      <w:numFmt w:val="decimal"/>
+      <w:pStyle w:val="berschrift4"/>
+      <w:lvlText w:val="%1.%2.%3.%4"/>
+      <w:lvlJc w:val="left"/>
+      <w:pPr>
+        <w:ind w:left="864" w:hanging="864"/>
+      </w:pPr>
+    </w:lvl>
+    <w:lvl w:ilvl="4">
+      <w:start w:val="1"/>
+      <w:numFmt w:val="decimal"/>
+      <w:pStyle w:val="berschrift5"/>
+      <w:lvlText w:val="%1.%2.%3.%4.%5"/>
+      <w:lvlJc w:val="left"/>
+      <w:pPr>
+        <w:ind w:left="1008" w:hanging="1008"/>
+      </w:pPr>
+    </w:lvl>
+    <w:lvl w:ilvl="5">
+      <w:start w:val="1"/>
+      <w:numFmt w:val="decimal"/>
+      <w:pStyle w:val="berschrift6"/>
+      <w:lvlText w:val="%1.%2.%3.%4.%5.%6"/>
+      <w:lvlJc w:val="left"/>
+      <w:pPr>
+        <w:ind w:left="1152" w:hanging="1152"/>
+      </w:pPr>
+    </w:lvl>
+    <w:lvl w:ilvl="6">
+      <w:start w:val="1"/>
+      <w:numFmt w:val="decimal"/>
+      <w:pStyle w:val="berschrift7"/>
+      <w:lvlText w:val="%1.%2.%3.%4.%5.%6.%7"/>
+      <w:lvlJc w:val="left"/>
+      <w:pPr>
+        <w:ind w:left="1296" w:hanging="1296"/>
+      </w:pPr>
+    </w:lvl>
+    <w:lvl w:ilvl="7">
+      <w:start w:val="1"/>
+      <w:numFmt w:val="decimal"/>
+      <w:pStyle w:val="berschrift8"/>
+      <w:lvlText w:val="%1.%2.%3.%4.%5.%6.%7.%8"/>
+      <w:lvlJc w:val="left"/>
+      <w:pPr>
+        <w:ind w:left="1440" w:hanging="1440"/>
+      </w:pPr>
+    </w:lvl>
+    <w:lvl w:ilvl="8">
+      <w:start w:val="1"/>
+      <w:numFmt w:val="decimal"/>
+      <w:pStyle w:val="berschrift9"/>
+      <w:lvlText w:val="%1.%2.%3.%4.%5.%6.%7.%8.%9"/>
+      <w:lvlJc w:val="left"/>
+      <w:pPr>
+        <w:ind w:left="1584" w:hanging="1584"/>
       </w:pPr>
     </w:lvl>
   </w:abstractNum>
@@ -5451,6 +6614,7 @@
     <w:lsdException w:name="HTML Sample" w:semiHidden="1" w:unhideWhenUsed="1"/>
     <w:lsdException w:name="HTML Typewriter" w:semiHidden="1" w:unhideWhenUsed="1"/>
     <w:lsdException w:name="HTML Variable" w:semiHidden="1" w:unhideWhenUsed="1"/>
+    <w:lsdException w:name="Normal Table" w:semiHidden="1" w:unhideWhenUsed="1"/>
     <w:lsdException w:name="annotation subject" w:semiHidden="1" w:unhideWhenUsed="1"/>
     <w:lsdException w:name="No List" w:semiHidden="1" w:unhideWhenUsed="1"/>
     <w:lsdException w:name="Outline List 1" w:semiHidden="1" w:unhideWhenUsed="1"/>
@@ -5494,8 +6658,10 @@
     <w:lsdException w:name="Table Elegant" w:semiHidden="1" w:unhideWhenUsed="1"/>
     <w:lsdException w:name="Table Professional" w:semiHidden="1" w:unhideWhenUsed="1"/>
     <w:lsdException w:name="Table Subtle 1" w:semiHidden="1" w:unhideWhenUsed="1"/>
+    <w:lsdException w:name="Table Subtle 2" w:semiHidden="1" w:unhideWhenUsed="1"/>
     <w:lsdException w:name="Table Web 1" w:semiHidden="1" w:unhideWhenUsed="1"/>
     <w:lsdException w:name="Table Web 2" w:semiHidden="1" w:unhideWhenUsed="1"/>
+    <w:lsdException w:name="Table Web 3" w:semiHidden="1" w:unhideWhenUsed="1"/>
     <w:lsdException w:name="Balloon Text" w:semiHidden="1" w:unhideWhenUsed="1"/>
     <w:lsdException w:name="Table Grid" w:uiPriority="59"/>
     <w:lsdException w:name="Table Theme" w:semiHidden="1" w:unhideWhenUsed="1"/>
@@ -5741,7 +6907,6 @@
         <w:numId w:val="21"/>
       </w:numPr>
       <w:spacing w:before="600" w:after="60"/>
-      <w:ind w:left="714" w:hanging="357"/>
       <w:outlineLvl w:val="0"/>
     </w:pPr>
     <w:rPr>
@@ -5763,6 +6928,10 @@
     <w:pPr>
       <w:keepNext/>
       <w:keepLines/>
+      <w:numPr>
+        <w:ilvl w:val="1"/>
+        <w:numId w:val="21"/>
+      </w:numPr>
       <w:spacing w:before="240" w:after="0"/>
       <w:outlineLvl w:val="1"/>
     </w:pPr>
@@ -5785,12 +6954,43 @@
     <w:pPr>
       <w:keepNext/>
       <w:keepLines/>
+      <w:numPr>
+        <w:ilvl w:val="2"/>
+        <w:numId w:val="21"/>
+      </w:numPr>
       <w:spacing w:before="200" w:after="0"/>
       <w:outlineLvl w:val="2"/>
     </w:pPr>
     <w:rPr>
       <w:rFonts w:asciiTheme="majorHAnsi" w:eastAsiaTheme="majorEastAsia" w:hAnsiTheme="majorHAnsi" w:cstheme="majorBidi"/>
       <w:color w:val="3F251D" w:themeColor="accent1"/>
+    </w:rPr>
+  </w:style>
+  <w:style w:type="paragraph" w:styleId="berschrift4">
+    <w:name w:val="heading 4"/>
+    <w:basedOn w:val="Standard"/>
+    <w:next w:val="Standard"/>
+    <w:link w:val="berschrift4Zchn"/>
+    <w:uiPriority w:val="4"/>
+    <w:semiHidden/>
+    <w:unhideWhenUsed/>
+    <w:qFormat/>
+    <w:rsid w:val="002268EA"/>
+    <w:pPr>
+      <w:keepNext/>
+      <w:keepLines/>
+      <w:numPr>
+        <w:ilvl w:val="3"/>
+        <w:numId w:val="21"/>
+      </w:numPr>
+      <w:spacing w:before="40" w:after="0"/>
+      <w:outlineLvl w:val="3"/>
+    </w:pPr>
+    <w:rPr>
+      <w:rFonts w:asciiTheme="majorHAnsi" w:eastAsiaTheme="majorEastAsia" w:hAnsiTheme="majorHAnsi" w:cstheme="majorBidi"/>
+      <w:i/>
+      <w:iCs/>
+      <w:color w:val="2F1B15" w:themeColor="accent1" w:themeShade="BF"/>
     </w:rPr>
   </w:style>
   <w:style w:type="paragraph" w:styleId="berschrift5">
@@ -5806,6 +7006,10 @@
     <w:pPr>
       <w:keepNext/>
       <w:keepLines/>
+      <w:numPr>
+        <w:ilvl w:val="4"/>
+        <w:numId w:val="21"/>
+      </w:numPr>
       <w:spacing w:before="200" w:after="0"/>
       <w:outlineLvl w:val="4"/>
     </w:pPr>
@@ -5827,8 +7031,39 @@
     <w:pPr>
       <w:keepNext/>
       <w:keepLines/>
+      <w:numPr>
+        <w:ilvl w:val="5"/>
+        <w:numId w:val="21"/>
+      </w:numPr>
       <w:spacing w:before="200" w:after="0"/>
       <w:outlineLvl w:val="5"/>
+    </w:pPr>
+    <w:rPr>
+      <w:rFonts w:asciiTheme="majorHAnsi" w:eastAsiaTheme="majorEastAsia" w:hAnsiTheme="majorHAnsi" w:cstheme="majorBidi"/>
+      <w:i/>
+      <w:iCs/>
+      <w:color w:val="1F120E" w:themeColor="accent1" w:themeShade="7F"/>
+    </w:rPr>
+  </w:style>
+  <w:style w:type="paragraph" w:styleId="berschrift7">
+    <w:name w:val="heading 7"/>
+    <w:basedOn w:val="Standard"/>
+    <w:next w:val="Standard"/>
+    <w:link w:val="berschrift7Zchn"/>
+    <w:uiPriority w:val="4"/>
+    <w:semiHidden/>
+    <w:unhideWhenUsed/>
+    <w:qFormat/>
+    <w:rsid w:val="002268EA"/>
+    <w:pPr>
+      <w:keepNext/>
+      <w:keepLines/>
+      <w:numPr>
+        <w:ilvl w:val="6"/>
+        <w:numId w:val="21"/>
+      </w:numPr>
+      <w:spacing w:before="40" w:after="0"/>
+      <w:outlineLvl w:val="6"/>
     </w:pPr>
     <w:rPr>
       <w:rFonts w:asciiTheme="majorHAnsi" w:eastAsiaTheme="majorEastAsia" w:hAnsiTheme="majorHAnsi" w:cstheme="majorBidi"/>
@@ -5850,6 +7085,10 @@
     <w:pPr>
       <w:keepNext/>
       <w:keepLines/>
+      <w:numPr>
+        <w:ilvl w:val="7"/>
+        <w:numId w:val="21"/>
+      </w:numPr>
       <w:spacing w:before="40" w:after="0"/>
       <w:outlineLvl w:val="7"/>
     </w:pPr>
@@ -5872,6 +7111,10 @@
     <w:pPr>
       <w:keepNext/>
       <w:keepLines/>
+      <w:numPr>
+        <w:ilvl w:val="8"/>
+        <w:numId w:val="21"/>
+      </w:numPr>
       <w:spacing w:before="40" w:after="0"/>
       <w:outlineLvl w:val="8"/>
     </w:pPr>
@@ -6201,7 +7444,6 @@
     <w:basedOn w:val="Standard"/>
     <w:next w:val="Standard"/>
     <w:uiPriority w:val="2"/>
-    <w:semiHidden/>
     <w:unhideWhenUsed/>
     <w:qFormat/>
     <w:rsid w:val="00A122DB"/>
@@ -6820,6 +8062,34 @@
       <w:contextualSpacing/>
     </w:pPr>
   </w:style>
+  <w:style w:type="character" w:customStyle="1" w:styleId="berschrift4Zchn">
+    <w:name w:val="Überschrift 4 Zchn"/>
+    <w:basedOn w:val="Absatz-Standardschriftart"/>
+    <w:link w:val="berschrift4"/>
+    <w:uiPriority w:val="4"/>
+    <w:semiHidden/>
+    <w:rsid w:val="002268EA"/>
+    <w:rPr>
+      <w:rFonts w:asciiTheme="majorHAnsi" w:eastAsiaTheme="majorEastAsia" w:hAnsiTheme="majorHAnsi" w:cstheme="majorBidi"/>
+      <w:i/>
+      <w:iCs/>
+      <w:color w:val="2F1B15" w:themeColor="accent1" w:themeShade="BF"/>
+    </w:rPr>
+  </w:style>
+  <w:style w:type="character" w:customStyle="1" w:styleId="berschrift7Zchn">
+    <w:name w:val="Überschrift 7 Zchn"/>
+    <w:basedOn w:val="Absatz-Standardschriftart"/>
+    <w:link w:val="berschrift7"/>
+    <w:uiPriority w:val="4"/>
+    <w:semiHidden/>
+    <w:rsid w:val="002268EA"/>
+    <w:rPr>
+      <w:rFonts w:asciiTheme="majorHAnsi" w:eastAsiaTheme="majorEastAsia" w:hAnsiTheme="majorHAnsi" w:cstheme="majorBidi"/>
+      <w:i/>
+      <w:iCs/>
+      <w:color w:val="1F120E" w:themeColor="accent1" w:themeShade="7F"/>
+    </w:rPr>
+  </w:style>
 </w:styles>
 </file>
 

</xml_diff>